<commit_message>
Deploy latest version of PFS documents 29f54aab646fdb6f0db4ca50eed77ab1c5c44699
</commit_message>
<xml_diff>
--- a/latest/NLSR.docx
+++ b/latest/NLSR.docx
@@ -98,6 +98,24 @@
       </w:r>
       <w:r>
         <w:t xml:space="preserve">Optical, Nighttime Light Surface Radiance (NLSR)</w:t>
+      </w:r>
+    </w:p>
+    <w:p>
+      <w:pPr>
+        <w:pStyle w:val="Textkrper"/>
+      </w:pPr>
+      <w:r>
+        <w:rPr>
+          <w:b/>
+          <w:bCs/>
+        </w:rPr>
+        <w:t xml:space="preserve">Version:</w:t>
+      </w:r>
+      <w:r>
+        <w:t xml:space="preserve"> </w:t>
+      </w:r>
+      <w:r>
+        <w:t xml:space="preserve">1.1-draft</w:t>
       </w:r>
     </w:p>
     <w:p>

</xml_diff>

<commit_message>
Deploy latest version of PFS documents e131716c2aedac261bccc004ffc82183e214b7df
</commit_message>
<xml_diff>
--- a/latest/NLSR.docx
+++ b/latest/NLSR.docx
@@ -1007,7 +1007,7 @@
         </w:numPr>
       </w:pPr>
       <w:r>
-        <w:t xml:space="preserve">Target Self-Assessment:</w:t>
+        <w:t xml:space="preserve">Goal Self-Assessment:</w:t>
       </w:r>
     </w:p>
     <w:p>
@@ -1214,7 +1214,7 @@
         </w:numPr>
       </w:pPr>
       <w:r>
-        <w:t xml:space="preserve">Target Self-Assessment:</w:t>
+        <w:t xml:space="preserve">Goal Self-Assessment:</w:t>
       </w:r>
     </w:p>
     <w:p>
@@ -1399,7 +1399,7 @@
         </w:numPr>
       </w:pPr>
       <w:r>
-        <w:t xml:space="preserve">Target Self-Assessment:</w:t>
+        <w:t xml:space="preserve">Goal Self-Assessment:</w:t>
       </w:r>
     </w:p>
     <w:p>
@@ -1596,7 +1596,7 @@
         </w:numPr>
       </w:pPr>
       <w:r>
-        <w:t xml:space="preserve">Target Self-Assessment:</w:t>
+        <w:t xml:space="preserve">Goal Self-Assessment:</w:t>
       </w:r>
     </w:p>
     <w:p>
@@ -1820,7 +1820,7 @@
         </w:numPr>
       </w:pPr>
       <w:r>
-        <w:t xml:space="preserve">Target Self-Assessment:</w:t>
+        <w:t xml:space="preserve">Goal Self-Assessment:</w:t>
       </w:r>
     </w:p>
     <w:p>
@@ -2011,7 +2011,7 @@
         </w:numPr>
       </w:pPr>
       <w:r>
-        <w:t xml:space="preserve">Target Self-Assessment:</w:t>
+        <w:t xml:space="preserve">Goal Self-Assessment:</w:t>
       </w:r>
     </w:p>
     <w:p>

</xml_diff>

<commit_message>
Deploy latest version of PFS documents cbdb6354e6da2ed2d133d743c9bb428acfadc4f2
</commit_message>
<xml_diff>
--- a/latest/NLSR.docx
+++ b/latest/NLSR.docx
@@ -49,7 +49,7 @@
         </w:drawing>
       </w:r>
     </w:p>
-    <w:bookmarkStart w:id="81" w:name="Xce600f72cb23def82478a30d868cf03fbc410f5"/>
+    <w:bookmarkStart w:id="85" w:name="Xce600f72cb23def82478a30d868cf03fbc410f5"/>
     <w:p>
       <w:pPr>
         <w:pStyle w:val="berschrift1"/>
@@ -66,12 +66,13 @@
         <w:t xml:space="preserve"> </w:t>
       </w:r>
     </w:p>
-    <w:p>
-      <w:pPr>
-        <w:pStyle w:val="Blocktext"/>
-      </w:pPr>
-      <w:r>
-        <w:t xml:space="preserve">CEOS Analysis Ready Data (CEOS-ARD) are satellite data that have been processed to a minimum set of requirements and organized into a form that allows immediate analysis with a minimum of additional user effort and interoperability both through time and with other datasets.</w:t>
+    <w:bookmarkStart w:id="24" w:name="document-status"/>
+    <w:p>
+      <w:pPr>
+        <w:pStyle w:val="berschrift2"/>
+      </w:pPr>
+      <w:r>
+        <w:t xml:space="preserve">Document Status</w:t>
       </w:r>
     </w:p>
     <w:p>
@@ -79,7 +80,7 @@
         <w:pStyle w:val="FirstParagraph"/>
       </w:pPr>
       <w:r>
-        <w:t xml:space="preserve"> </w:t>
+        <w:t xml:space="preserve">Product Family Specification, Optical, Nighttime Light Surface Radiance</w:t>
       </w:r>
     </w:p>
     <w:p>
@@ -87,438 +88,12 @@
         <w:pStyle w:val="Textkrper"/>
       </w:pPr>
       <w:r>
-        <w:rPr>
-          <w:b/>
-          <w:bCs/>
-        </w:rPr>
-        <w:t xml:space="preserve">Product Family Specification:</w:t>
-      </w:r>
-      <w:r>
-        <w:t xml:space="preserve"> </w:t>
-      </w:r>
-      <w:r>
-        <w:t xml:space="preserve">Optical, Nighttime Light Surface Radiance (NLSR)</w:t>
-      </w:r>
-    </w:p>
-    <w:p>
-      <w:pPr>
-        <w:pStyle w:val="Textkrper"/>
-      </w:pPr>
-      <w:r>
-        <w:rPr>
-          <w:b/>
-          <w:bCs/>
-        </w:rPr>
-        <w:t xml:space="preserve">Version:</w:t>
-      </w:r>
-      <w:r>
-        <w:t xml:space="preserve"> </w:t>
-      </w:r>
-      <w:r>
-        <w:t xml:space="preserve">1.1-draft</w:t>
-      </w:r>
-    </w:p>
-    <w:p>
-      <w:pPr>
-        <w:pStyle w:val="Textkrper"/>
-      </w:pPr>
-      <w:r>
-        <w:rPr>
-          <w:b/>
-          <w:bCs/>
-        </w:rPr>
-        <w:t xml:space="preserve">Applies to:</w:t>
-      </w:r>
-      <w:r>
-        <w:t xml:space="preserve"> </w:t>
-      </w:r>
-      <w:r>
-        <w:t xml:space="preserve">Data collected with nighttime light sensors operating in the VIS/NIR wavelengths.</w:t>
-      </w:r>
-      <w:r>
-        <w:t xml:space="preserve"> </w:t>
-      </w:r>
-      <w:r>
-        <w:t xml:space="preserve">These typically operate with ground sample distance and resolution in the order of 10-1000m;</w:t>
-      </w:r>
-      <w:r>
-        <w:t xml:space="preserve"> </w:t>
-      </w:r>
-      <w:r>
-        <w:t xml:space="preserve">however, the Specification is not inherently limited to this resolution.</w:t>
-      </w:r>
-    </w:p>
-    <w:p>
-      <w:r>
-        <w:br w:type="page"/>
-      </w:r>
-    </w:p>
-    <w:bookmarkStart w:id="23" w:name="document-history"/>
-    <w:p>
-      <w:pPr>
-        <w:pStyle w:val="berschrift2"/>
-      </w:pPr>
-      <w:r>
-        <w:t xml:space="preserve">Document History</w:t>
-      </w:r>
-    </w:p>
-    <w:p>
-      <w:pPr>
-        <w:pStyle w:val="FirstParagraph"/>
-      </w:pPr>
-      <w:r>
-        <w:t xml:space="preserve">Not available yet</w:t>
-      </w:r>
-    </w:p>
-    <w:bookmarkEnd w:id="23"/>
-    <w:bookmarkStart w:id="24" w:name="contributing-authors"/>
-    <w:p>
-      <w:pPr>
-        <w:pStyle w:val="berschrift2"/>
-      </w:pPr>
-      <w:r>
-        <w:t xml:space="preserve">Contributing Authors</w:t>
-      </w:r>
-    </w:p>
-    <w:p>
-      <w:pPr>
-        <w:pStyle w:val="Compact"/>
-        <w:numPr>
-          <w:ilvl w:val="0"/>
-          <w:numId w:val="1001"/>
-        </w:numPr>
-      </w:pPr>
-      <w:r>
-        <w:t xml:space="preserve">NASA, USA</w:t>
-      </w:r>
-    </w:p>
-    <w:p>
-      <w:pPr>
-        <w:pStyle w:val="Compact"/>
-        <w:numPr>
-          <w:ilvl w:val="1"/>
-          <w:numId w:val="1002"/>
-        </w:numPr>
-      </w:pPr>
-      <w:r>
-        <w:t xml:space="preserve">Brian Killough</w:t>
-      </w:r>
-    </w:p>
-    <w:p>
-      <w:pPr>
-        <w:pStyle w:val="Compact"/>
-        <w:numPr>
-          <w:ilvl w:val="1"/>
-          <w:numId w:val="1002"/>
-        </w:numPr>
-      </w:pPr>
-      <w:r>
-        <w:t xml:space="preserve">Bhaskar Ramachandran</w:t>
-      </w:r>
-    </w:p>
-    <w:p>
-      <w:pPr>
-        <w:pStyle w:val="Compact"/>
-        <w:numPr>
-          <w:ilvl w:val="0"/>
-          <w:numId w:val="1001"/>
-        </w:numPr>
-      </w:pPr>
-      <w:r>
-        <w:t xml:space="preserve">Leidos Inc., USA</w:t>
-      </w:r>
-    </w:p>
-    <w:p>
-      <w:pPr>
-        <w:pStyle w:val="Compact"/>
-        <w:numPr>
-          <w:ilvl w:val="1"/>
-          <w:numId w:val="1003"/>
-        </w:numPr>
-      </w:pPr>
-      <w:r>
-        <w:t xml:space="preserve">Miguel Román</w:t>
-      </w:r>
-    </w:p>
-    <w:p>
-      <w:pPr>
-        <w:pStyle w:val="Compact"/>
-        <w:numPr>
-          <w:ilvl w:val="0"/>
-          <w:numId w:val="1001"/>
-        </w:numPr>
-      </w:pPr>
-      <w:r>
-        <w:t xml:space="preserve">University of Maryland, USA</w:t>
-      </w:r>
-    </w:p>
-    <w:p>
-      <w:pPr>
-        <w:pStyle w:val="Compact"/>
-        <w:numPr>
-          <w:ilvl w:val="1"/>
-          <w:numId w:val="1004"/>
-        </w:numPr>
-      </w:pPr>
-      <w:r>
-        <w:t xml:space="preserve">Zhuosen Wang</w:t>
-      </w:r>
-    </w:p>
-    <w:p>
-      <w:r>
-        <w:br w:type="page"/>
-      </w:r>
-    </w:p>
-    <w:bookmarkEnd w:id="24"/>
-    <w:bookmarkStart w:id="25" w:name="glossary"/>
-    <w:p>
-      <w:pPr>
-        <w:pStyle w:val="berschrift2"/>
-      </w:pPr>
-      <w:r>
-        <w:t xml:space="preserve">Glossary</w:t>
-      </w:r>
-    </w:p>
-    <w:p>
-      <w:pPr>
-        <w:pStyle w:val="DefinitionTerm"/>
-      </w:pPr>
-      <w:r>
-        <w:t xml:space="preserve">CEOS-ARD</w:t>
-      </w:r>
-    </w:p>
-    <w:p>
-      <w:pPr>
-        <w:pStyle w:val="Definition"/>
-      </w:pPr>
-      <w:r>
-        <w:t xml:space="preserve">Committee on Earth Observation Satellites - Analysis Ready Data</w:t>
-      </w:r>
-    </w:p>
-    <w:p>
-      <w:pPr>
-        <w:pStyle w:val="DefinitionTerm"/>
-      </w:pPr>
-      <w:r>
-        <w:t xml:space="preserve">DOI</w:t>
-      </w:r>
-    </w:p>
-    <w:p>
-      <w:pPr>
-        <w:pStyle w:val="Definition"/>
-      </w:pPr>
-      <w:r>
-        <w:t xml:space="preserve">Digital Object Identifier</w:t>
-      </w:r>
-    </w:p>
-    <w:p>
-      <w:pPr>
-        <w:pStyle w:val="DefinitionTerm"/>
-      </w:pPr>
-      <w:r>
-        <w:t xml:space="preserve">NIR</w:t>
-      </w:r>
-    </w:p>
-    <w:p>
-      <w:pPr>
-        <w:pStyle w:val="Definition"/>
-      </w:pPr>
-      <w:r>
-        <w:t xml:space="preserve">Near Infrared</w:t>
-      </w:r>
-    </w:p>
-    <w:p>
-      <w:pPr>
-        <w:pStyle w:val="DefinitionTerm"/>
-      </w:pPr>
-      <w:r>
-        <w:t xml:space="preserve">NLSR</w:t>
-      </w:r>
-    </w:p>
-    <w:p>
-      <w:pPr>
-        <w:pStyle w:val="Definition"/>
-      </w:pPr>
-      <w:r>
-        <w:t xml:space="preserve">Nighttime Light Surface Radiance</w:t>
-      </w:r>
-    </w:p>
-    <w:p>
-      <w:pPr>
-        <w:pStyle w:val="DefinitionTerm"/>
-      </w:pPr>
-      <w:r>
-        <w:t xml:space="preserve">SI</w:t>
-      </w:r>
-    </w:p>
-    <w:p>
-      <w:pPr>
-        <w:pStyle w:val="Definition"/>
-      </w:pPr>
-      <w:r>
-        <w:t xml:space="preserve">International System of Units, internationally known by the abbreviation SI (from French Système international d’unités)</w:t>
-      </w:r>
-    </w:p>
-    <w:p>
-      <w:pPr>
-        <w:pStyle w:val="DefinitionTerm"/>
-      </w:pPr>
-      <w:r>
-        <w:t xml:space="preserve">VIS</w:t>
-      </w:r>
-    </w:p>
-    <w:p>
-      <w:pPr>
-        <w:pStyle w:val="Definition"/>
-      </w:pPr>
-      <w:r>
-        <w:t xml:space="preserve">Visible</w:t>
-      </w:r>
-    </w:p>
-    <w:p>
-      <w:r>
-        <w:br w:type="page"/>
-      </w:r>
-    </w:p>
-    <w:bookmarkEnd w:id="25"/>
-    <w:bookmarkStart w:id="31" w:name="introduction"/>
-    <w:p>
-      <w:pPr>
-        <w:pStyle w:val="berschrift2"/>
-      </w:pPr>
-      <w:r>
-        <w:t xml:space="preserve">Introduction</w:t>
-      </w:r>
-    </w:p>
-    <w:bookmarkStart w:id="26" w:name="sec:intro-what-are-ceos-ard-products"/>
-    <w:p>
-      <w:pPr>
-        <w:pStyle w:val="berschrift3"/>
-      </w:pPr>
-      <w:r>
-        <w:t xml:space="preserve">What are CEOS Analysis Ready Data (CEOS-ARD) products?</w:t>
-      </w:r>
-    </w:p>
-    <w:p>
-      <w:pPr>
-        <w:pStyle w:val="FirstParagraph"/>
-      </w:pPr>
-      <w:r>
-        <w:t xml:space="preserve">CEOS-ARD products have been processed to a minimum set of requirements and organized into a form that allows immediate analysis with a minimum of additional user effort.</w:t>
-      </w:r>
-      <w:r>
-        <w:t xml:space="preserve"> </w:t>
-      </w:r>
-      <w:r>
-        <w:t xml:space="preserve">These products would be resampled onto a common geometric grid (for a given product) and would provide baseline data for further interoperability both through time and with other datasets.</w:t>
-      </w:r>
-    </w:p>
-    <w:p>
-      <w:pPr>
-        <w:pStyle w:val="Textkrper"/>
-      </w:pPr>
-      <w:r>
-        <w:t xml:space="preserve">CEOS-ARD are intended to be flexible and accessible products suitable for a wide range of users for a wide variety of applications, particularly time series analysis and multi-sensor application development.</w:t>
-      </w:r>
-      <w:r>
-        <w:t xml:space="preserve"> </w:t>
-      </w:r>
-      <w:r>
-        <w:t xml:space="preserve">They are also intended to support rapid ingestion and exploitation via high-performance computing, cloud computing and other future data architectures.</w:t>
-      </w:r>
-      <w:r>
-        <w:t xml:space="preserve"> </w:t>
-      </w:r>
-      <w:r>
-        <w:t xml:space="preserve">They may not be suitable for all purposes and are not intended as a</w:t>
-      </w:r>
-      <w:r>
-        <w:t xml:space="preserve"> </w:t>
-      </w:r>
-      <w:r>
-        <w:rPr>
-          <w:i/>
-          <w:iCs/>
-        </w:rPr>
-        <w:t xml:space="preserve">replacement</w:t>
-      </w:r>
-      <w:r>
-        <w:t xml:space="preserve"> </w:t>
-      </w:r>
-      <w:r>
-        <w:t xml:space="preserve">for other types of satellite products.</w:t>
-      </w:r>
-    </w:p>
-    <w:bookmarkEnd w:id="26"/>
-    <w:bookmarkStart w:id="29" w:name="sec:intro-when-is-a-product-ceos-ard"/>
-    <w:p>
-      <w:pPr>
-        <w:pStyle w:val="berschrift3"/>
-      </w:pPr>
-      <w:r>
-        <w:t xml:space="preserve">When can a product be called CEOS-ARD?</w:t>
-      </w:r>
-    </w:p>
-    <w:p>
-      <w:pPr>
-        <w:pStyle w:val="FirstParagraph"/>
-      </w:pPr>
-      <w:r>
-        <w:t xml:space="preserve">The CEOS-ARD branding is applied to a particular product once:</w:t>
-      </w:r>
-    </w:p>
-    <w:p>
-      <w:pPr>
-        <w:pStyle w:val="Compact"/>
-        <w:numPr>
-          <w:ilvl w:val="0"/>
-          <w:numId w:val="1005"/>
-        </w:numPr>
-      </w:pPr>
-      <w:r>
-        <w:t xml:space="preserve">that product has been assessed as meeting CEOS-ARD requirements by the agency or other entities responsible for production and distribution of the product, and</w:t>
-      </w:r>
-    </w:p>
-    <w:p>
-      <w:pPr>
-        <w:pStyle w:val="Compact"/>
-        <w:numPr>
-          <w:ilvl w:val="0"/>
-          <w:numId w:val="1005"/>
-        </w:numPr>
-      </w:pPr>
-      <w:r>
-        <w:t xml:space="preserve">that the assessment has been peer reviewed by the relevant CEOS team(s).</w:t>
-      </w:r>
-    </w:p>
-    <w:p>
-      <w:pPr>
-        <w:pStyle w:val="FirstParagraph"/>
-      </w:pPr>
-      <w:r>
-        <w:t xml:space="preserve">Agencies or other entities considering undertaking an assessment process should consult the</w:t>
-      </w:r>
-      <w:r>
-        <w:t xml:space="preserve"> </w:t>
-      </w:r>
-      <w:hyperlink r:id="rId27">
-        <w:r>
-          <w:rPr>
-            <w:rStyle w:val="Hyperlink"/>
-          </w:rPr>
-          <w:t xml:space="preserve">CEOS-ARD Governance Framework</w:t>
-        </w:r>
-      </w:hyperlink>
-      <w:r>
-        <w:t xml:space="preserve"> </w:t>
-      </w:r>
-      <w:r>
-        <w:t xml:space="preserve">or contact</w:t>
-      </w:r>
-      <w:r>
-        <w:t xml:space="preserve"> </w:t>
-      </w:r>
-      <w:hyperlink r:id="rId28">
+        <w:t xml:space="preserve">Proposed revisions may be provided to:</w:t>
+      </w:r>
+      <w:r>
+        <w:t xml:space="preserve"> </w:t>
+      </w:r>
+      <w:hyperlink r:id="rId23">
         <w:r>
           <w:rPr>
             <w:rStyle w:val="Hyperlink"/>
@@ -526,26 +101,114 @@
           <w:t xml:space="preserve">ard-contact@lists.ceos.org</w:t>
         </w:r>
       </w:hyperlink>
-      <w:r>
-        <w:t xml:space="preserve">.</w:t>
-      </w:r>
-    </w:p>
-    <w:p>
-      <w:pPr>
-        <w:pStyle w:val="Textkrper"/>
-      </w:pPr>
-      <w:r>
-        <w:t xml:space="preserve">A product can continue to use CEOS-ARD branding as long as its generation and distribution remain consistent with the peer-reviewed assessment.</w:t>
-      </w:r>
-    </w:p>
-    <w:bookmarkEnd w:id="29"/>
-    <w:bookmarkStart w:id="30" w:name="sec:intro-difference-threshold-goal"/>
-    <w:p>
-      <w:pPr>
-        <w:pStyle w:val="berschrift3"/>
-      </w:pPr>
-      <w:r>
-        <w:t xml:space="preserve">What is the difference between Threshold and Goal?</w:t>
+    </w:p>
+    <w:bookmarkEnd w:id="24"/>
+    <w:bookmarkStart w:id="25" w:name="document-history"/>
+    <w:p>
+      <w:pPr>
+        <w:pStyle w:val="berschrift2"/>
+      </w:pPr>
+      <w:r>
+        <w:t xml:space="preserve">Document History</w:t>
+      </w:r>
+    </w:p>
+    <w:p>
+      <w:pPr>
+        <w:pStyle w:val="FirstParagraph"/>
+      </w:pPr>
+      <w:r>
+        <w:t xml:space="preserve">Not available yet</w:t>
+      </w:r>
+    </w:p>
+    <w:bookmarkEnd w:id="25"/>
+    <w:bookmarkStart w:id="26" w:name="contributing-authors"/>
+    <w:p>
+      <w:pPr>
+        <w:pStyle w:val="berschrift2"/>
+      </w:pPr>
+      <w:r>
+        <w:t xml:space="preserve">Contributing Authors</w:t>
+      </w:r>
+    </w:p>
+    <w:p>
+      <w:pPr>
+        <w:pStyle w:val="Compact"/>
+        <w:numPr>
+          <w:ilvl w:val="0"/>
+          <w:numId w:val="1001"/>
+        </w:numPr>
+      </w:pPr>
+      <w:r>
+        <w:t xml:space="preserve">Brian Killough, NASA, USA</w:t>
+      </w:r>
+    </w:p>
+    <w:p>
+      <w:pPr>
+        <w:pStyle w:val="Compact"/>
+        <w:numPr>
+          <w:ilvl w:val="0"/>
+          <w:numId w:val="1001"/>
+        </w:numPr>
+      </w:pPr>
+      <w:r>
+        <w:t xml:space="preserve">Bhaskar Ramachandran, NASA, USA</w:t>
+      </w:r>
+    </w:p>
+    <w:p>
+      <w:pPr>
+        <w:pStyle w:val="Compact"/>
+        <w:numPr>
+          <w:ilvl w:val="0"/>
+          <w:numId w:val="1001"/>
+        </w:numPr>
+      </w:pPr>
+      <w:r>
+        <w:t xml:space="preserve">Miguel Román, Leidos Inc., USA</w:t>
+      </w:r>
+    </w:p>
+    <w:p>
+      <w:pPr>
+        <w:pStyle w:val="Compact"/>
+        <w:numPr>
+          <w:ilvl w:val="0"/>
+          <w:numId w:val="1001"/>
+        </w:numPr>
+      </w:pPr>
+      <w:r>
+        <w:t xml:space="preserve">Zhuosen Wang, University of Maryland, USA</w:t>
+      </w:r>
+    </w:p>
+    <w:p>
+      <w:r>
+        <w:br w:type="page"/>
+      </w:r>
+    </w:p>
+    <w:bookmarkEnd w:id="26"/>
+    <w:bookmarkStart w:id="27" w:name="ceos-analysis-ready-data-definition"/>
+    <w:p>
+      <w:pPr>
+        <w:pStyle w:val="berschrift2"/>
+      </w:pPr>
+      <w:r>
+        <w:t xml:space="preserve">CEOS Analysis Ready Data Definition</w:t>
+      </w:r>
+    </w:p>
+    <w:p>
+      <w:pPr>
+        <w:pStyle w:val="Blocktext"/>
+      </w:pPr>
+      <w:r>
+        <w:t xml:space="preserve">CEOS Analysis Ready Data (CEOS-ARD) are satellite data that have been processed to a minimum set of requirements and organized into a form that allows immediate analysis with a minimum of additional user effort and interoperability both through time and with other datasets.</w:t>
+      </w:r>
+    </w:p>
+    <w:bookmarkEnd w:id="27"/>
+    <w:bookmarkStart w:id="28" w:name="description"/>
+    <w:p>
+      <w:pPr>
+        <w:pStyle w:val="berschrift2"/>
+      </w:pPr>
+      <w:r>
+        <w:t xml:space="preserve">Description</w:t>
       </w:r>
     </w:p>
     <w:p>
@@ -557,35 +220,31 @@
           <w:b/>
           <w:bCs/>
         </w:rPr>
-        <w:t xml:space="preserve">Threshold</w:t>
-      </w:r>
-      <w:r>
-        <w:t xml:space="preserve"> </w:t>
-      </w:r>
-      <w:r>
-        <w:t xml:space="preserve">(or: minimum) requirements are the</w:t>
-      </w:r>
-      <w:r>
-        <w:t xml:space="preserve"> </w:t>
-      </w:r>
+        <w:t xml:space="preserve">Product Family Specification:</w:t>
+      </w:r>
+      <w:r>
+        <w:t xml:space="preserve"> </w:t>
+      </w:r>
+      <w:r>
+        <w:t xml:space="preserve">Optical, Nighttime Light Surface Radiance (NLSR)</w:t>
+      </w:r>
+    </w:p>
+    <w:p>
+      <w:pPr>
+        <w:pStyle w:val="Textkrper"/>
+      </w:pPr>
       <w:r>
         <w:rPr>
           <w:b/>
           <w:bCs/>
         </w:rPr>
-        <w:t xml:space="preserve">minimum</w:t>
-      </w:r>
-      <w:r>
-        <w:t xml:space="preserve"> </w:t>
-      </w:r>
-      <w:r>
-        <w:t xml:space="preserve">that is needed for the data to be analysis ready.</w:t>
-      </w:r>
-      <w:r>
-        <w:t xml:space="preserve"> </w:t>
-      </w:r>
-      <w:r>
-        <w:t xml:space="preserve">This must be practical and accepted by the data producers.</w:t>
+        <w:t xml:space="preserve">Version:</w:t>
+      </w:r>
+      <w:r>
+        <w:t xml:space="preserve"> </w:t>
+      </w:r>
+      <w:r>
+        <w:t xml:space="preserve">1.1-draft</w:t>
       </w:r>
     </w:p>
     <w:p>
@@ -597,144 +256,43 @@
           <w:b/>
           <w:bCs/>
         </w:rPr>
-        <w:t xml:space="preserve">Goal</w:t>
-      </w:r>
-      <w:r>
-        <w:t xml:space="preserve"> </w:t>
-      </w:r>
-      <w:r>
-        <w:t xml:space="preserve">(or: desired) requirements (previously referred to as</w:t>
-      </w:r>
-      <w:r>
-        <w:t xml:space="preserve"> </w:t>
-      </w:r>
-      <w:r>
-        <w:t xml:space="preserve">“Target”</w:t>
-      </w:r>
-      <w:r>
-        <w:t xml:space="preserve">) are the ideal; where we would like to be.</w:t>
-      </w:r>
-      <w:r>
-        <w:t xml:space="preserve"> </w:t>
-      </w:r>
-      <w:r>
-        <w:t xml:space="preserve">Some providers may already meet these.</w:t>
-      </w:r>
-    </w:p>
-    <w:p>
-      <w:pPr>
-        <w:pStyle w:val="Textkrper"/>
-      </w:pPr>
-      <w:r>
-        <w:t xml:space="preserve">Products that meet all</w:t>
-      </w:r>
-      <w:r>
-        <w:t xml:space="preserve"> </w:t>
-      </w:r>
-      <w:r>
-        <w:rPr>
-          <w:i/>
-          <w:iCs/>
-        </w:rPr>
-        <w:t xml:space="preserve">threshold</w:t>
-      </w:r>
-      <w:r>
-        <w:t xml:space="preserve"> </w:t>
-      </w:r>
-      <w:r>
-        <w:t xml:space="preserve">requirements should be immediately useful for scientific analysis or decision-making.</w:t>
-      </w:r>
-    </w:p>
-    <w:p>
-      <w:pPr>
-        <w:pStyle w:val="Textkrper"/>
-      </w:pPr>
-      <w:r>
-        <w:t xml:space="preserve">Products that meet</w:t>
-      </w:r>
-      <w:r>
-        <w:t xml:space="preserve"> </w:t>
-      </w:r>
-      <w:r>
-        <w:rPr>
-          <w:i/>
-          <w:iCs/>
-        </w:rPr>
-        <w:t xml:space="preserve">goal</w:t>
-      </w:r>
-      <w:r>
-        <w:t xml:space="preserve"> </w:t>
-      </w:r>
-      <w:r>
-        <w:t xml:space="preserve">requirements will reduce the overall product uncertainties and enhance broad-scale applications.</w:t>
-      </w:r>
-      <w:r>
-        <w:t xml:space="preserve"> </w:t>
-      </w:r>
-      <w:r>
-        <w:t xml:space="preserve">For example, the products may enhance interoperability or provide increased accuracy through additional corrections that are not reasonable at the</w:t>
-      </w:r>
-      <w:r>
-        <w:t xml:space="preserve"> </w:t>
-      </w:r>
-      <w:r>
-        <w:rPr>
-          <w:i/>
-          <w:iCs/>
-        </w:rPr>
-        <w:t xml:space="preserve">threshold</w:t>
-      </w:r>
-      <w:r>
-        <w:t xml:space="preserve"> </w:t>
-      </w:r>
-      <w:r>
-        <w:t xml:space="preserve">level.</w:t>
-      </w:r>
-    </w:p>
-    <w:p>
-      <w:pPr>
-        <w:pStyle w:val="Textkrper"/>
-      </w:pPr>
-      <w:r>
-        <w:t xml:space="preserve">Goal requirements anticipate continuous improvement of methods and evolution of community expectations, which are both normal and inevitable in a developing field.</w:t>
-      </w:r>
-      <w:r>
-        <w:t xml:space="preserve"> </w:t>
-      </w:r>
-      <w:r>
-        <w:t xml:space="preserve">Over time,</w:t>
-      </w:r>
-      <w:r>
-        <w:t xml:space="preserve"> </w:t>
-      </w:r>
-      <w:r>
-        <w:rPr>
-          <w:i/>
-          <w:iCs/>
-        </w:rPr>
-        <w:t xml:space="preserve">goal</w:t>
-      </w:r>
-      <w:r>
-        <w:t xml:space="preserve"> </w:t>
-      </w:r>
-      <w:r>
-        <w:t xml:space="preserve">specifications may (and subject to due process) become accepted as</w:t>
-      </w:r>
-      <w:r>
-        <w:t xml:space="preserve"> </w:t>
-      </w:r>
-      <w:r>
-        <w:rPr>
-          <w:i/>
-          <w:iCs/>
-        </w:rPr>
-        <w:t xml:space="preserve">threshold</w:t>
-      </w:r>
-      <w:r>
-        <w:t xml:space="preserve"> </w:t>
-      </w:r>
-      <w:r>
-        <w:t xml:space="preserve">requirements.</w:t>
+        <w:t xml:space="preserve">Applies to:</w:t>
+      </w:r>
+      <w:r>
+        <w:t xml:space="preserve"> </w:t>
+      </w:r>
+      <w:r>
+        <w:t xml:space="preserve">Data collected by Optical sensors</w:t>
+      </w:r>
+    </w:p>
+    <w:bookmarkEnd w:id="28"/>
+    <w:bookmarkStart w:id="29" w:name="background"/>
+    <w:p>
+      <w:pPr>
+        <w:pStyle w:val="berschrift2"/>
+      </w:pPr>
+      <w:r>
+        <w:t xml:space="preserve">Background</w:t>
+      </w:r>
+    </w:p>
+    <w:p>
+      <w:pPr>
+        <w:pStyle w:val="FirstParagraph"/>
+      </w:pPr>
+      <w:r>
+        <w:t xml:space="preserve">Data collected with nighttime light sensors operating in the VIS/NIR wavelengths.</w:t>
+      </w:r>
+      <w:r>
+        <w:t xml:space="preserve"> </w:t>
+      </w:r>
+      <w:r>
+        <w:t xml:space="preserve">These typically operate with ground sample distance and resolution in the order of 10-1000m;</w:t>
+      </w:r>
+      <w:r>
+        <w:t xml:space="preserve"> </w:t>
+      </w:r>
+      <w:r>
+        <w:t xml:space="preserve">however, the Specification is not inherently limited to this resolution.</w:t>
       </w:r>
     </w:p>
     <w:p>
@@ -742,9 +300,119 @@
         <w:br w:type="page"/>
       </w:r>
     </w:p>
+    <w:bookmarkEnd w:id="29"/>
+    <w:bookmarkStart w:id="30" w:name="definitions-and-abbreviations"/>
+    <w:p>
+      <w:pPr>
+        <w:pStyle w:val="berschrift2"/>
+      </w:pPr>
+      <w:r>
+        <w:t xml:space="preserve">Definitions and Abbreviations</w:t>
+      </w:r>
+    </w:p>
+    <w:p>
+      <w:pPr>
+        <w:pStyle w:val="DefinitionTerm"/>
+      </w:pPr>
+      <w:r>
+        <w:t xml:space="preserve">CEOS-ARD</w:t>
+      </w:r>
+    </w:p>
+    <w:p>
+      <w:pPr>
+        <w:pStyle w:val="Definition"/>
+      </w:pPr>
+      <w:r>
+        <w:t xml:space="preserve">Committee on Earth Observation Satellites - Analysis Ready Data</w:t>
+      </w:r>
+    </w:p>
+    <w:p>
+      <w:pPr>
+        <w:pStyle w:val="DefinitionTerm"/>
+      </w:pPr>
+      <w:r>
+        <w:t xml:space="preserve">DOI</w:t>
+      </w:r>
+    </w:p>
+    <w:p>
+      <w:pPr>
+        <w:pStyle w:val="Definition"/>
+      </w:pPr>
+      <w:r>
+        <w:t xml:space="preserve">Digital Object Identifier</w:t>
+      </w:r>
+    </w:p>
+    <w:p>
+      <w:pPr>
+        <w:pStyle w:val="DefinitionTerm"/>
+      </w:pPr>
+      <w:r>
+        <w:t xml:space="preserve">NIR</w:t>
+      </w:r>
+    </w:p>
+    <w:p>
+      <w:pPr>
+        <w:pStyle w:val="Definition"/>
+      </w:pPr>
+      <w:r>
+        <w:t xml:space="preserve">Near Infrared</w:t>
+      </w:r>
+    </w:p>
+    <w:p>
+      <w:pPr>
+        <w:pStyle w:val="DefinitionTerm"/>
+      </w:pPr>
+      <w:r>
+        <w:t xml:space="preserve">NLSR</w:t>
+      </w:r>
+    </w:p>
+    <w:p>
+      <w:pPr>
+        <w:pStyle w:val="Definition"/>
+      </w:pPr>
+      <w:r>
+        <w:t xml:space="preserve">Nighttime Light Surface Radiance</w:t>
+      </w:r>
+    </w:p>
+    <w:p>
+      <w:pPr>
+        <w:pStyle w:val="DefinitionTerm"/>
+      </w:pPr>
+      <w:r>
+        <w:t xml:space="preserve">SI</w:t>
+      </w:r>
+    </w:p>
+    <w:p>
+      <w:pPr>
+        <w:pStyle w:val="Definition"/>
+      </w:pPr>
+      <w:r>
+        <w:t xml:space="preserve">International System of Units, internationally known by the abbreviation SI (from French Système international d’unités)</w:t>
+      </w:r>
+    </w:p>
+    <w:p>
+      <w:pPr>
+        <w:pStyle w:val="DefinitionTerm"/>
+      </w:pPr>
+      <w:r>
+        <w:t xml:space="preserve">VIS</w:t>
+      </w:r>
+    </w:p>
+    <w:p>
+      <w:pPr>
+        <w:pStyle w:val="Definition"/>
+      </w:pPr>
+      <w:r>
+        <w:t xml:space="preserve">Visible</w:t>
+      </w:r>
+    </w:p>
+    <w:p>
+      <w:r>
+        <w:br w:type="page"/>
+      </w:r>
+    </w:p>
     <w:bookmarkEnd w:id="30"/>
-    <w:bookmarkEnd w:id="31"/>
-    <w:bookmarkStart w:id="62" w:name="requirements"/>
+    <w:bookmarkStart w:id="61" w:name="requirements"/>
     <w:p>
       <w:pPr>
         <w:pStyle w:val="berschrift2"/>
@@ -799,7 +467,7 @@
         <w:t xml:space="preserve">Instead, use the textual identifier that is provided in brackets directly after the title.</w:t>
       </w:r>
     </w:p>
-    <w:bookmarkStart w:id="36" w:name="sec:meta"/>
+    <w:bookmarkStart w:id="35" w:name="sec:meta"/>
     <w:p>
       <w:pPr>
         <w:pStyle w:val="berschrift3"/>
@@ -853,7 +521,7 @@
         <w:t xml:space="preserve">suitability of the dataset, and must meet the requirements listed below.</w:t>
       </w:r>
     </w:p>
-    <w:bookmarkStart w:id="35" w:name="sec:meta.metadata-traceability"/>
+    <w:bookmarkStart w:id="34" w:name="sec:meta.metadata-traceability"/>
     <w:p>
       <w:pPr>
         <w:pStyle w:val="berschrift4"/>
@@ -868,7 +536,7 @@
         <w:t xml:space="preserve"> </w:t>
       </w:r>
       <w:r>
-        <w:t xml:space="preserve">General Metadata: Traceability</w:t>
+        <w:t xml:space="preserve">Traceability</w:t>
       </w:r>
     </w:p>
     <w:p>
@@ -888,7 +556,7 @@
         <w:t xml:space="preserve">meta.metadata-traceability</w:t>
       </w:r>
     </w:p>
-    <w:bookmarkStart w:id="32" w:name="threshold-requirements"/>
+    <w:bookmarkStart w:id="31" w:name="threshold-requirements"/>
     <w:p>
       <w:pPr>
         <w:pStyle w:val="berschrift5"/>
@@ -902,15 +570,14 @@
         <w:pStyle w:val="FirstParagraph"/>
       </w:pPr>
       <w:r>
-        <w:rPr>
-          <w:i/>
-          <w:iCs/>
-        </w:rPr>
-        <w:t xml:space="preserve">None</w:t>
-      </w:r>
-    </w:p>
-    <w:bookmarkEnd w:id="32"/>
-    <w:bookmarkStart w:id="33" w:name="goal-requirements"/>
+        <w:t xml:space="preserve">Not required.</w:t>
+      </w:r>
+      <w:r>
+        <w:t xml:space="preserve"> </w:t>
+      </w:r>
+    </w:p>
+    <w:bookmarkEnd w:id="31"/>
+    <w:bookmarkStart w:id="32" w:name="goal-requirements"/>
     <w:p>
       <w:pPr>
         <w:pStyle w:val="berschrift5"/>
@@ -940,7 +607,7 @@
         <w:pStyle w:val="Compact"/>
         <w:numPr>
           <w:ilvl w:val="0"/>
-          <w:numId w:val="1006"/>
+          <w:numId w:val="1002"/>
         </w:numPr>
       </w:pPr>
       <w:r>
@@ -969,15 +636,407 @@
         <w:pStyle w:val="Compact"/>
         <w:numPr>
           <w:ilvl w:val="0"/>
+          <w:numId w:val="1002"/>
+        </w:numPr>
+      </w:pPr>
+      <w:r>
+        <w:t xml:space="preserve">Information on traceability should be available in the metadata as a single DOI landing page.</w:t>
+      </w:r>
+    </w:p>
+    <w:bookmarkEnd w:id="32"/>
+    <w:bookmarkStart w:id="33" w:name="assessment"/>
+    <w:p>
+      <w:pPr>
+        <w:pStyle w:val="berschrift5"/>
+      </w:pPr>
+      <w:r>
+        <w:t xml:space="preserve">Assessment:</w:t>
+      </w:r>
+    </w:p>
+    <w:p>
+      <w:pPr>
+        <w:pStyle w:val="Compact"/>
+        <w:numPr>
+          <w:ilvl w:val="0"/>
+          <w:numId w:val="1003"/>
+        </w:numPr>
+      </w:pPr>
+      <w:r>
+        <w:t xml:space="preserve">Threshold Self-Assessment:</w:t>
+      </w:r>
+    </w:p>
+    <w:p>
+      <w:pPr>
+        <w:pStyle w:val="Compact"/>
+        <w:numPr>
+          <w:ilvl w:val="0"/>
+          <w:numId w:val="1003"/>
+        </w:numPr>
+      </w:pPr>
+      <w:r>
+        <w:t xml:space="preserve">Goal Self-Assessment:</w:t>
+      </w:r>
+    </w:p>
+    <w:p>
+      <w:pPr>
+        <w:pStyle w:val="Compact"/>
+        <w:numPr>
+          <w:ilvl w:val="0"/>
+          <w:numId w:val="1003"/>
+        </w:numPr>
+      </w:pPr>
+      <w:r>
+        <w:t xml:space="preserve">Self-Assessment Explanation/ Justification:</w:t>
+      </w:r>
+    </w:p>
+    <w:p>
+      <w:pPr>
+        <w:pStyle w:val="Compact"/>
+        <w:numPr>
+          <w:ilvl w:val="0"/>
+          <w:numId w:val="1003"/>
+        </w:numPr>
+      </w:pPr>
+      <w:r>
+        <w:t xml:space="preserve">Recommended Requirement Modification:</w:t>
+      </w:r>
+    </w:p>
+    <w:bookmarkEnd w:id="33"/>
+    <w:bookmarkEnd w:id="34"/>
+    <w:bookmarkEnd w:id="35"/>
+    <w:bookmarkStart w:id="40" w:name="sec:src"/>
+    <w:p>
+      <w:pPr>
+        <w:pStyle w:val="berschrift3"/>
+      </w:pPr>
+      <w:r>
+        <w:rPr>
+          <w:rStyle w:val="VerbatimChar"/>
+        </w:rPr>
+        <w:t xml:space="preserve">2.</w:t>
+      </w:r>
+      <w:r>
+        <w:t xml:space="preserve"> </w:t>
+      </w:r>
+      <w:r>
+        <w:t xml:space="preserve">Source Metadata</w:t>
+      </w:r>
+    </w:p>
+    <w:p>
+      <w:pPr>
+        <w:pStyle w:val="FirstParagraph"/>
+      </w:pPr>
+      <w:r>
+        <w:t xml:space="preserve">These are metadata records describing (detailing)</w:t>
+      </w:r>
+      <w:r>
+        <w:t xml:space="preserve"> </w:t>
+      </w:r>
+      <w:r>
+        <w:rPr>
+          <w:b/>
+          <w:bCs/>
+        </w:rPr>
+        <w:t xml:space="preserve">each</w:t>
+      </w:r>
+      <w:r>
+        <w:t xml:space="preserve"> </w:t>
+      </w:r>
+      <w:r>
+        <w:t xml:space="preserve">acquisition (source data) used to generate the ARD product.</w:t>
+      </w:r>
+      <w:r>
+        <w:t xml:space="preserve"> </w:t>
+      </w:r>
+      <w:r>
+        <w:t xml:space="preserve">This may be one or mutliple acquisitions.</w:t>
+      </w:r>
+    </w:p>
+    <w:bookmarkStart w:id="39" w:name="sec:src.example"/>
+    <w:p>
+      <w:pPr>
+        <w:pStyle w:val="berschrift4"/>
+      </w:pPr>
+      <w:r>
+        <w:rPr>
+          <w:rStyle w:val="VerbatimChar"/>
+        </w:rPr>
+        <w:t xml:space="preserve">2.1.</w:t>
+      </w:r>
+      <w:r>
+        <w:t xml:space="preserve"> </w:t>
+      </w:r>
+      <w:r>
+        <w:t xml:space="preserve">Example Requirement</w:t>
+      </w:r>
+    </w:p>
+    <w:p>
+      <w:pPr>
+        <w:pStyle w:val="FirstParagraph"/>
+      </w:pPr>
+      <w:r>
+        <w:t xml:space="preserve">Identifier:</w:t>
+      </w:r>
+      <w:r>
+        <w:t xml:space="preserve"> </w:t>
+      </w:r>
+      <w:r>
+        <w:rPr>
+          <w:rStyle w:val="VerbatimChar"/>
+        </w:rPr>
+        <w:t xml:space="preserve">src.example</w:t>
+      </w:r>
+    </w:p>
+    <w:p>
+      <w:pPr>
+        <w:pStyle w:val="Textkrper"/>
+      </w:pPr>
+      <w:r>
+        <w:t xml:space="preserve">This is an example requirement.</w:t>
+      </w:r>
+    </w:p>
+    <w:bookmarkStart w:id="36" w:name="threshold-requirements-1"/>
+    <w:p>
+      <w:pPr>
+        <w:pStyle w:val="berschrift5"/>
+      </w:pPr>
+      <w:r>
+        <w:t xml:space="preserve">Threshold requirements:</w:t>
+      </w:r>
+    </w:p>
+    <w:p>
+      <w:pPr>
+        <w:pStyle w:val="FirstParagraph"/>
+      </w:pPr>
+      <w:r>
+        <w:t xml:space="preserve">This is a threshold requirement.</w:t>
+      </w:r>
+    </w:p>
+    <w:bookmarkEnd w:id="36"/>
+    <w:bookmarkStart w:id="37" w:name="goal-requirements-1"/>
+    <w:p>
+      <w:pPr>
+        <w:pStyle w:val="berschrift5"/>
+      </w:pPr>
+      <w:r>
+        <w:t xml:space="preserve">Goal requirements:</w:t>
+      </w:r>
+    </w:p>
+    <w:p>
+      <w:pPr>
+        <w:pStyle w:val="FirstParagraph"/>
+      </w:pPr>
+      <w:r>
+        <w:t xml:space="preserve">This is a goal requirement.</w:t>
+      </w:r>
+    </w:p>
+    <w:p>
+      <w:pPr>
+        <w:pStyle w:val="Textkrper"/>
+      </w:pPr>
+      <w:r>
+        <w:t xml:space="preserve">Notes:</w:t>
+      </w:r>
+    </w:p>
+    <w:p>
+      <w:pPr>
+        <w:pStyle w:val="Compact"/>
+        <w:numPr>
+          <w:ilvl w:val="0"/>
+          <w:numId w:val="1004"/>
+        </w:numPr>
+      </w:pPr>
+      <w:r>
+        <w:t xml:space="preserve">This is a note.</w:t>
+      </w:r>
+    </w:p>
+    <w:bookmarkEnd w:id="37"/>
+    <w:bookmarkStart w:id="38" w:name="assessment-1"/>
+    <w:p>
+      <w:pPr>
+        <w:pStyle w:val="berschrift5"/>
+      </w:pPr>
+      <w:r>
+        <w:t xml:space="preserve">Assessment:</w:t>
+      </w:r>
+    </w:p>
+    <w:p>
+      <w:pPr>
+        <w:pStyle w:val="Compact"/>
+        <w:numPr>
+          <w:ilvl w:val="0"/>
+          <w:numId w:val="1005"/>
+        </w:numPr>
+      </w:pPr>
+      <w:r>
+        <w:t xml:space="preserve">Threshold Self-Assessment:</w:t>
+      </w:r>
+    </w:p>
+    <w:p>
+      <w:pPr>
+        <w:pStyle w:val="Compact"/>
+        <w:numPr>
+          <w:ilvl w:val="0"/>
+          <w:numId w:val="1005"/>
+        </w:numPr>
+      </w:pPr>
+      <w:r>
+        <w:t xml:space="preserve">Goal Self-Assessment:</w:t>
+      </w:r>
+    </w:p>
+    <w:p>
+      <w:pPr>
+        <w:pStyle w:val="Compact"/>
+        <w:numPr>
+          <w:ilvl w:val="0"/>
+          <w:numId w:val="1005"/>
+        </w:numPr>
+      </w:pPr>
+      <w:r>
+        <w:t xml:space="preserve">Self-Assessment Explanation/ Justification:</w:t>
+      </w:r>
+    </w:p>
+    <w:p>
+      <w:pPr>
+        <w:pStyle w:val="Compact"/>
+        <w:numPr>
+          <w:ilvl w:val="0"/>
+          <w:numId w:val="1005"/>
+        </w:numPr>
+      </w:pPr>
+      <w:r>
+        <w:t xml:space="preserve">Recommended Requirement Modification:</w:t>
+      </w:r>
+    </w:p>
+    <w:bookmarkEnd w:id="38"/>
+    <w:bookmarkEnd w:id="39"/>
+    <w:bookmarkEnd w:id="40"/>
+    <w:bookmarkStart w:id="45" w:name="sec:prd"/>
+    <w:p>
+      <w:pPr>
+        <w:pStyle w:val="berschrift3"/>
+      </w:pPr>
+      <w:r>
+        <w:rPr>
+          <w:rStyle w:val="VerbatimChar"/>
+        </w:rPr>
+        <w:t xml:space="preserve">3.</w:t>
+      </w:r>
+      <w:r>
+        <w:t xml:space="preserve"> </w:t>
+      </w:r>
+      <w:r>
+        <w:t xml:space="preserve">Product Metadata</w:t>
+      </w:r>
+    </w:p>
+    <w:p>
+      <w:pPr>
+        <w:pStyle w:val="FirstParagraph"/>
+      </w:pPr>
+      <w:r>
+        <w:t xml:space="preserve">Information related to the CEOS-ARD product generation procedure and geographic parameters.</w:t>
+      </w:r>
+    </w:p>
+    <w:bookmarkStart w:id="44" w:name="sec:prd.example"/>
+    <w:p>
+      <w:pPr>
+        <w:pStyle w:val="berschrift4"/>
+      </w:pPr>
+      <w:r>
+        <w:rPr>
+          <w:rStyle w:val="VerbatimChar"/>
+        </w:rPr>
+        <w:t xml:space="preserve">3.1.</w:t>
+      </w:r>
+      <w:r>
+        <w:t xml:space="preserve"> </w:t>
+      </w:r>
+      <w:r>
+        <w:t xml:space="preserve">Example Requirement</w:t>
+      </w:r>
+    </w:p>
+    <w:p>
+      <w:pPr>
+        <w:pStyle w:val="FirstParagraph"/>
+      </w:pPr>
+      <w:r>
+        <w:t xml:space="preserve">Identifier:</w:t>
+      </w:r>
+      <w:r>
+        <w:t xml:space="preserve"> </w:t>
+      </w:r>
+      <w:r>
+        <w:rPr>
+          <w:rStyle w:val="VerbatimChar"/>
+        </w:rPr>
+        <w:t xml:space="preserve">prd.example</w:t>
+      </w:r>
+    </w:p>
+    <w:p>
+      <w:pPr>
+        <w:pStyle w:val="Textkrper"/>
+      </w:pPr>
+      <w:r>
+        <w:t xml:space="preserve">This is an example requirement.</w:t>
+      </w:r>
+    </w:p>
+    <w:bookmarkStart w:id="41" w:name="threshold-requirements-2"/>
+    <w:p>
+      <w:pPr>
+        <w:pStyle w:val="berschrift5"/>
+      </w:pPr>
+      <w:r>
+        <w:t xml:space="preserve">Threshold requirements:</w:t>
+      </w:r>
+    </w:p>
+    <w:p>
+      <w:pPr>
+        <w:pStyle w:val="FirstParagraph"/>
+      </w:pPr>
+      <w:r>
+        <w:t xml:space="preserve">This is a threshold requirement.</w:t>
+      </w:r>
+    </w:p>
+    <w:bookmarkEnd w:id="41"/>
+    <w:bookmarkStart w:id="42" w:name="goal-requirements-2"/>
+    <w:p>
+      <w:pPr>
+        <w:pStyle w:val="berschrift5"/>
+      </w:pPr>
+      <w:r>
+        <w:t xml:space="preserve">Goal requirements:</w:t>
+      </w:r>
+    </w:p>
+    <w:p>
+      <w:pPr>
+        <w:pStyle w:val="FirstParagraph"/>
+      </w:pPr>
+      <w:r>
+        <w:t xml:space="preserve">This is a goal requirement.</w:t>
+      </w:r>
+    </w:p>
+    <w:p>
+      <w:pPr>
+        <w:pStyle w:val="Textkrper"/>
+      </w:pPr>
+      <w:r>
+        <w:t xml:space="preserve">Notes:</w:t>
+      </w:r>
+    </w:p>
+    <w:p>
+      <w:pPr>
+        <w:pStyle w:val="Compact"/>
+        <w:numPr>
+          <w:ilvl w:val="0"/>
           <w:numId w:val="1006"/>
         </w:numPr>
       </w:pPr>
       <w:r>
-        <w:t xml:space="preserve">Information on traceability should be available in the metadata as a single DOI landing page.</w:t>
-      </w:r>
-    </w:p>
-    <w:bookmarkEnd w:id="33"/>
-    <w:bookmarkStart w:id="34" w:name="assessment"/>
+        <w:t xml:space="preserve">This is a note.</w:t>
+      </w:r>
+    </w:p>
+    <w:bookmarkEnd w:id="42"/>
+    <w:bookmarkStart w:id="43" w:name="assessment-2"/>
     <w:p>
       <w:pPr>
         <w:pStyle w:val="berschrift5"/>
@@ -1034,10 +1093,10 @@
         <w:t xml:space="preserve">Recommended Requirement Modification:</w:t>
       </w:r>
     </w:p>
-    <w:bookmarkEnd w:id="34"/>
-    <w:bookmarkEnd w:id="35"/>
-    <w:bookmarkEnd w:id="36"/>
-    <w:bookmarkStart w:id="41" w:name="sec:src"/>
+    <w:bookmarkEnd w:id="43"/>
+    <w:bookmarkEnd w:id="44"/>
+    <w:bookmarkEnd w:id="45"/>
+    <w:bookmarkStart w:id="50" w:name="sec:pxl"/>
     <w:p>
       <w:pPr>
         <w:pStyle w:val="berschrift3"/>
@@ -1046,13 +1105,13 @@
         <w:rPr>
           <w:rStyle w:val="VerbatimChar"/>
         </w:rPr>
-        <w:t xml:space="preserve">2.</w:t>
-      </w:r>
-      <w:r>
-        <w:t xml:space="preserve"> </w:t>
-      </w:r>
-      <w:r>
-        <w:t xml:space="preserve">Source Metadata</w:t>
+        <w:t xml:space="preserve">4.</w:t>
+      </w:r>
+      <w:r>
+        <w:t xml:space="preserve"> </w:t>
+      </w:r>
+      <w:r>
+        <w:t xml:space="preserve">Per-Pixel Metadata</w:t>
       </w:r>
     </w:p>
     <w:p>
@@ -1060,32 +1119,34 @@
         <w:pStyle w:val="FirstParagraph"/>
       </w:pPr>
       <w:r>
-        <w:t xml:space="preserve">These are metadata records describing (detailing)</w:t>
-      </w:r>
-      <w:r>
-        <w:t xml:space="preserve"> </w:t>
-      </w:r>
+        <w:t xml:space="preserve">The following minimum metadata specifications apply to each pixel.</w:t>
+      </w:r>
+      <w:r>
+        <w:t xml:space="preserve"> </w:t>
+      </w:r>
+      <w:r>
+        <w:t xml:space="preserve">Whether the metadata are provided in a single record relevant to all pixels or separately for each pixel is at the discretion of the data provider.</w:t>
+      </w:r>
+      <w:r>
+        <w:t xml:space="preserve"> </w:t>
+      </w:r>
+      <w:r>
+        <w:t xml:space="preserve">Per-pixel metadata should allow users to discriminate between (choose) observations on the basis of their individual suitability for applications.</w:t>
+      </w:r>
+    </w:p>
+    <w:p>
+      <w:pPr>
+        <w:pStyle w:val="Textkrper"/>
+      </w:pPr>
       <w:r>
         <w:rPr>
-          <w:b/>
-          <w:bCs/>
+          <w:i/>
+          <w:iCs/>
         </w:rPr>
-        <w:t xml:space="preserve">each</w:t>
-      </w:r>
-      <w:r>
-        <w:t xml:space="preserve"> </w:t>
-      </w:r>
-      <w:r>
-        <w:t xml:space="preserve">acquisition (source data) used to generate the ARD product.</w:t>
-      </w:r>
-      <w:r>
-        <w:t xml:space="preserve"> </w:t>
-      </w:r>
-      <w:r>
-        <w:t xml:space="preserve">This may be one or mutliple acquisitions.</w:t>
-      </w:r>
-    </w:p>
-    <w:bookmarkStart w:id="40" w:name="sec:src.example"/>
+        <w:t xml:space="preserve">Cloud optimized file formats are recommended.</w:t>
+      </w:r>
+    </w:p>
+    <w:bookmarkStart w:id="49" w:name="sec:pxl.example"/>
     <w:p>
       <w:pPr>
         <w:pStyle w:val="berschrift4"/>
@@ -1094,13 +1155,13 @@
         <w:rPr>
           <w:rStyle w:val="VerbatimChar"/>
         </w:rPr>
-        <w:t xml:space="preserve">2.1.</w:t>
-      </w:r>
-      <w:r>
-        <w:t xml:space="preserve"> </w:t>
-      </w:r>
-      <w:r>
-        <w:t xml:space="preserve">Source Metadata: Example Requirement</w:t>
+        <w:t xml:space="preserve">4.1.</w:t>
+      </w:r>
+      <w:r>
+        <w:t xml:space="preserve"> </w:t>
+      </w:r>
+      <w:r>
+        <w:t xml:space="preserve">Example Requirement</w:t>
       </w:r>
     </w:p>
     <w:p>
@@ -1117,7 +1178,7 @@
         <w:rPr>
           <w:rStyle w:val="VerbatimChar"/>
         </w:rPr>
-        <w:t xml:space="preserve">src.example</w:t>
+        <w:t xml:space="preserve">pxl.example</w:t>
       </w:r>
     </w:p>
     <w:p>
@@ -1128,7 +1189,7 @@
         <w:t xml:space="preserve">This is an example requirement.</w:t>
       </w:r>
     </w:p>
-    <w:bookmarkStart w:id="37" w:name="threshold-requirements-1"/>
+    <w:bookmarkStart w:id="46" w:name="threshold-requirements-3"/>
     <w:p>
       <w:pPr>
         <w:pStyle w:val="berschrift5"/>
@@ -1145,8 +1206,8 @@
         <w:t xml:space="preserve">This is a threshold requirement.</w:t>
       </w:r>
     </w:p>
-    <w:bookmarkEnd w:id="37"/>
-    <w:bookmarkStart w:id="38" w:name="goal-requirements-1"/>
+    <w:bookmarkEnd w:id="46"/>
+    <w:bookmarkStart w:id="47" w:name="goal-requirements-3"/>
     <w:p>
       <w:pPr>
         <w:pStyle w:val="berschrift5"/>
@@ -1183,8 +1244,8 @@
         <w:t xml:space="preserve">This is a note.</w:t>
       </w:r>
     </w:p>
-    <w:bookmarkEnd w:id="38"/>
-    <w:bookmarkStart w:id="39" w:name="assessment-1"/>
+    <w:bookmarkEnd w:id="47"/>
+    <w:bookmarkStart w:id="48" w:name="assessment-3"/>
     <w:p>
       <w:pPr>
         <w:pStyle w:val="berschrift5"/>
@@ -1241,10 +1302,10 @@
         <w:t xml:space="preserve">Recommended Requirement Modification:</w:t>
       </w:r>
     </w:p>
-    <w:bookmarkEnd w:id="39"/>
-    <w:bookmarkEnd w:id="40"/>
-    <w:bookmarkEnd w:id="41"/>
-    <w:bookmarkStart w:id="46" w:name="sec:prd"/>
+    <w:bookmarkEnd w:id="48"/>
+    <w:bookmarkEnd w:id="49"/>
+    <w:bookmarkEnd w:id="50"/>
+    <w:bookmarkStart w:id="55" w:name="sec:rac"/>
     <w:p>
       <w:pPr>
         <w:pStyle w:val="berschrift3"/>
@@ -1253,13 +1314,13 @@
         <w:rPr>
           <w:rStyle w:val="VerbatimChar"/>
         </w:rPr>
-        <w:t xml:space="preserve">3.</w:t>
-      </w:r>
-      <w:r>
-        <w:t xml:space="preserve"> </w:t>
-      </w:r>
-      <w:r>
-        <w:t xml:space="preserve">Product Metadata</w:t>
+        <w:t xml:space="preserve">5.</w:t>
+      </w:r>
+      <w:r>
+        <w:t xml:space="preserve"> </w:t>
+      </w:r>
+      <w:r>
+        <w:t xml:space="preserve">Radiometric and Atmospheric Corrections</w:t>
       </w:r>
     </w:p>
     <w:p>
@@ -1267,10 +1328,16 @@
         <w:pStyle w:val="FirstParagraph"/>
       </w:pPr>
       <w:r>
-        <w:t xml:space="preserve">Information related to the CEOS-ARD product generation procedure and geographic parameters.</w:t>
-      </w:r>
-    </w:p>
-    <w:bookmarkStart w:id="45" w:name="sec:prd.example"/>
+        <w:t xml:space="preserve">The following requirements must be met for all pixels in a collection.</w:t>
+      </w:r>
+      <w:r>
+        <w:t xml:space="preserve"> </w:t>
+      </w:r>
+      <w:r>
+        <w:t xml:space="preserve">The requirements indicate both the necessary outcomes and the minimum steps necessary to be deemed to have achieved those outcomes. Radiometric corrections must lead to a valid measurement of surface reflectance.</w:t>
+      </w:r>
+    </w:p>
+    <w:bookmarkStart w:id="54" w:name="sec:rac.measurements-uncertainty"/>
     <w:p>
       <w:pPr>
         <w:pStyle w:val="berschrift4"/>
@@ -1279,13 +1346,13 @@
         <w:rPr>
           <w:rStyle w:val="VerbatimChar"/>
         </w:rPr>
-        <w:t xml:space="preserve">3.1.</w:t>
-      </w:r>
-      <w:r>
-        <w:t xml:space="preserve"> </w:t>
-      </w:r>
-      <w:r>
-        <w:t xml:space="preserve">Product Metadata: Example Requirement</w:t>
+        <w:t xml:space="preserve">5.1.</w:t>
+      </w:r>
+      <w:r>
+        <w:t xml:space="preserve"> </w:t>
+      </w:r>
+      <w:r>
+        <w:t xml:space="preserve">Measurement Uncertainty</w:t>
       </w:r>
     </w:p>
     <w:p>
@@ -1302,7 +1369,7 @@
         <w:rPr>
           <w:rStyle w:val="VerbatimChar"/>
         </w:rPr>
-        <w:t xml:space="preserve">prd.example</w:t>
+        <w:t xml:space="preserve">rac.measurements-uncertainty</w:t>
       </w:r>
     </w:p>
     <w:p>
@@ -1310,10 +1377,10 @@
         <w:pStyle w:val="Textkrper"/>
       </w:pPr>
       <w:r>
-        <w:t xml:space="preserve">This is an example requirement.</w:t>
-      </w:r>
-    </w:p>
-    <w:bookmarkStart w:id="42" w:name="threshold-requirements-2"/>
+        <w:t xml:space="preserve">Note: In current practice, users determine fitness for purpose based on knowledge of the lineage of the data, rather than on a specific estimate of measurement uncertainty.</w:t>
+      </w:r>
+    </w:p>
+    <w:bookmarkStart w:id="51" w:name="threshold-requirements-4"/>
     <w:p>
       <w:pPr>
         <w:pStyle w:val="berschrift5"/>
@@ -1327,11 +1394,14 @@
         <w:pStyle w:val="FirstParagraph"/>
       </w:pPr>
       <w:r>
-        <w:t xml:space="preserve">This is a threshold requirement.</w:t>
-      </w:r>
-    </w:p>
-    <w:bookmarkEnd w:id="42"/>
-    <w:bookmarkStart w:id="43" w:name="goal-requirements-2"/>
+        <w:t xml:space="preserve">Not required.</w:t>
+      </w:r>
+      <w:r>
+        <w:t xml:space="preserve"> </w:t>
+      </w:r>
+    </w:p>
+    <w:bookmarkEnd w:id="51"/>
+    <w:bookmarkStart w:id="52" w:name="goal-requirements-4"/>
     <w:p>
       <w:pPr>
         <w:pStyle w:val="berschrift5"/>
@@ -1345,7 +1415,7 @@
         <w:pStyle w:val="FirstParagraph"/>
       </w:pPr>
       <w:r>
-        <w:t xml:space="preserve">This is a goal requirement.</w:t>
+        <w:t xml:space="preserve">An estimate of the certainty of the values is provided in measurement units.</w:t>
       </w:r>
     </w:p>
     <w:p>
@@ -1362,398 +1432,6 @@
         <w:numPr>
           <w:ilvl w:val="0"/>
           <w:numId w:val="1010"/>
-        </w:numPr>
-      </w:pPr>
-      <w:r>
-        <w:t xml:space="preserve">This is a note.</w:t>
-      </w:r>
-    </w:p>
-    <w:bookmarkEnd w:id="43"/>
-    <w:bookmarkStart w:id="44" w:name="assessment-2"/>
-    <w:p>
-      <w:pPr>
-        <w:pStyle w:val="berschrift5"/>
-      </w:pPr>
-      <w:r>
-        <w:t xml:space="preserve">Assessment:</w:t>
-      </w:r>
-    </w:p>
-    <w:p>
-      <w:pPr>
-        <w:pStyle w:val="Compact"/>
-        <w:numPr>
-          <w:ilvl w:val="0"/>
-          <w:numId w:val="1011"/>
-        </w:numPr>
-      </w:pPr>
-      <w:r>
-        <w:t xml:space="preserve">Threshold Self-Assessment:</w:t>
-      </w:r>
-    </w:p>
-    <w:p>
-      <w:pPr>
-        <w:pStyle w:val="Compact"/>
-        <w:numPr>
-          <w:ilvl w:val="0"/>
-          <w:numId w:val="1011"/>
-        </w:numPr>
-      </w:pPr>
-      <w:r>
-        <w:t xml:space="preserve">Goal Self-Assessment:</w:t>
-      </w:r>
-    </w:p>
-    <w:p>
-      <w:pPr>
-        <w:pStyle w:val="Compact"/>
-        <w:numPr>
-          <w:ilvl w:val="0"/>
-          <w:numId w:val="1011"/>
-        </w:numPr>
-      </w:pPr>
-      <w:r>
-        <w:t xml:space="preserve">Self-Assessment Explanation/ Justification:</w:t>
-      </w:r>
-    </w:p>
-    <w:p>
-      <w:pPr>
-        <w:pStyle w:val="Compact"/>
-        <w:numPr>
-          <w:ilvl w:val="0"/>
-          <w:numId w:val="1011"/>
-        </w:numPr>
-      </w:pPr>
-      <w:r>
-        <w:t xml:space="preserve">Recommended Requirement Modification:</w:t>
-      </w:r>
-    </w:p>
-    <w:bookmarkEnd w:id="44"/>
-    <w:bookmarkEnd w:id="45"/>
-    <w:bookmarkEnd w:id="46"/>
-    <w:bookmarkStart w:id="51" w:name="sec:pxl"/>
-    <w:p>
-      <w:pPr>
-        <w:pStyle w:val="berschrift3"/>
-      </w:pPr>
-      <w:r>
-        <w:rPr>
-          <w:rStyle w:val="VerbatimChar"/>
-        </w:rPr>
-        <w:t xml:space="preserve">4.</w:t>
-      </w:r>
-      <w:r>
-        <w:t xml:space="preserve"> </w:t>
-      </w:r>
-      <w:r>
-        <w:t xml:space="preserve">Per-Pixel Metadata</w:t>
-      </w:r>
-    </w:p>
-    <w:p>
-      <w:pPr>
-        <w:pStyle w:val="FirstParagraph"/>
-      </w:pPr>
-      <w:r>
-        <w:t xml:space="preserve">The following minimum metadata specifications apply to each pixel.</w:t>
-      </w:r>
-      <w:r>
-        <w:t xml:space="preserve"> </w:t>
-      </w:r>
-      <w:r>
-        <w:t xml:space="preserve">Whether the metadata are provided in a single record relevant to all pixels or separately for each pixel is at the discretion of the data provider.</w:t>
-      </w:r>
-      <w:r>
-        <w:t xml:space="preserve"> </w:t>
-      </w:r>
-      <w:r>
-        <w:t xml:space="preserve">Per-pixel metadata should allow users to discriminate between (choose) observations on the basis of their individual suitability for applications.</w:t>
-      </w:r>
-    </w:p>
-    <w:bookmarkStart w:id="50" w:name="sec:pxl.example"/>
-    <w:p>
-      <w:pPr>
-        <w:pStyle w:val="berschrift4"/>
-      </w:pPr>
-      <w:r>
-        <w:rPr>
-          <w:rStyle w:val="VerbatimChar"/>
-        </w:rPr>
-        <w:t xml:space="preserve">4.1.</w:t>
-      </w:r>
-      <w:r>
-        <w:t xml:space="preserve"> </w:t>
-      </w:r>
-      <w:r>
-        <w:t xml:space="preserve">Per-Pixel Metadata: Example Requirement</w:t>
-      </w:r>
-    </w:p>
-    <w:p>
-      <w:pPr>
-        <w:pStyle w:val="FirstParagraph"/>
-      </w:pPr>
-      <w:r>
-        <w:t xml:space="preserve">Identifier:</w:t>
-      </w:r>
-      <w:r>
-        <w:t xml:space="preserve"> </w:t>
-      </w:r>
-      <w:r>
-        <w:rPr>
-          <w:rStyle w:val="VerbatimChar"/>
-        </w:rPr>
-        <w:t xml:space="preserve">pxl.example</w:t>
-      </w:r>
-    </w:p>
-    <w:p>
-      <w:pPr>
-        <w:pStyle w:val="Textkrper"/>
-      </w:pPr>
-      <w:r>
-        <w:t xml:space="preserve">This is an example requirement.</w:t>
-      </w:r>
-    </w:p>
-    <w:bookmarkStart w:id="47" w:name="threshold-requirements-3"/>
-    <w:p>
-      <w:pPr>
-        <w:pStyle w:val="berschrift5"/>
-      </w:pPr>
-      <w:r>
-        <w:t xml:space="preserve">Threshold requirements:</w:t>
-      </w:r>
-    </w:p>
-    <w:p>
-      <w:pPr>
-        <w:pStyle w:val="FirstParagraph"/>
-      </w:pPr>
-      <w:r>
-        <w:t xml:space="preserve">This is a threshold requirement.</w:t>
-      </w:r>
-    </w:p>
-    <w:bookmarkEnd w:id="47"/>
-    <w:bookmarkStart w:id="48" w:name="goal-requirements-3"/>
-    <w:p>
-      <w:pPr>
-        <w:pStyle w:val="berschrift5"/>
-      </w:pPr>
-      <w:r>
-        <w:t xml:space="preserve">Goal requirements:</w:t>
-      </w:r>
-    </w:p>
-    <w:p>
-      <w:pPr>
-        <w:pStyle w:val="FirstParagraph"/>
-      </w:pPr>
-      <w:r>
-        <w:t xml:space="preserve">This is a goal requirement.</w:t>
-      </w:r>
-    </w:p>
-    <w:p>
-      <w:pPr>
-        <w:pStyle w:val="Textkrper"/>
-      </w:pPr>
-      <w:r>
-        <w:t xml:space="preserve">Notes:</w:t>
-      </w:r>
-    </w:p>
-    <w:p>
-      <w:pPr>
-        <w:pStyle w:val="Compact"/>
-        <w:numPr>
-          <w:ilvl w:val="0"/>
-          <w:numId w:val="1012"/>
-        </w:numPr>
-      </w:pPr>
-      <w:r>
-        <w:t xml:space="preserve">This is a note.</w:t>
-      </w:r>
-    </w:p>
-    <w:bookmarkEnd w:id="48"/>
-    <w:bookmarkStart w:id="49" w:name="assessment-3"/>
-    <w:p>
-      <w:pPr>
-        <w:pStyle w:val="berschrift5"/>
-      </w:pPr>
-      <w:r>
-        <w:t xml:space="preserve">Assessment:</w:t>
-      </w:r>
-    </w:p>
-    <w:p>
-      <w:pPr>
-        <w:pStyle w:val="Compact"/>
-        <w:numPr>
-          <w:ilvl w:val="0"/>
-          <w:numId w:val="1013"/>
-        </w:numPr>
-      </w:pPr>
-      <w:r>
-        <w:t xml:space="preserve">Threshold Self-Assessment:</w:t>
-      </w:r>
-    </w:p>
-    <w:p>
-      <w:pPr>
-        <w:pStyle w:val="Compact"/>
-        <w:numPr>
-          <w:ilvl w:val="0"/>
-          <w:numId w:val="1013"/>
-        </w:numPr>
-      </w:pPr>
-      <w:r>
-        <w:t xml:space="preserve">Goal Self-Assessment:</w:t>
-      </w:r>
-    </w:p>
-    <w:p>
-      <w:pPr>
-        <w:pStyle w:val="Compact"/>
-        <w:numPr>
-          <w:ilvl w:val="0"/>
-          <w:numId w:val="1013"/>
-        </w:numPr>
-      </w:pPr>
-      <w:r>
-        <w:t xml:space="preserve">Self-Assessment Explanation/ Justification:</w:t>
-      </w:r>
-    </w:p>
-    <w:p>
-      <w:pPr>
-        <w:pStyle w:val="Compact"/>
-        <w:numPr>
-          <w:ilvl w:val="0"/>
-          <w:numId w:val="1013"/>
-        </w:numPr>
-      </w:pPr>
-      <w:r>
-        <w:t xml:space="preserve">Recommended Requirement Modification:</w:t>
-      </w:r>
-    </w:p>
-    <w:bookmarkEnd w:id="49"/>
-    <w:bookmarkEnd w:id="50"/>
-    <w:bookmarkEnd w:id="51"/>
-    <w:bookmarkStart w:id="56" w:name="sec:rac"/>
-    <w:p>
-      <w:pPr>
-        <w:pStyle w:val="berschrift3"/>
-      </w:pPr>
-      <w:r>
-        <w:rPr>
-          <w:rStyle w:val="VerbatimChar"/>
-        </w:rPr>
-        <w:t xml:space="preserve">5.</w:t>
-      </w:r>
-      <w:r>
-        <w:t xml:space="preserve"> </w:t>
-      </w:r>
-      <w:r>
-        <w:t xml:space="preserve">Radiometric and Atmospheric Corrections</w:t>
-      </w:r>
-    </w:p>
-    <w:p>
-      <w:pPr>
-        <w:pStyle w:val="FirstParagraph"/>
-      </w:pPr>
-      <w:r>
-        <w:t xml:space="preserve">The following requirements must be met for all pixels in a collection.</w:t>
-      </w:r>
-      <w:r>
-        <w:t xml:space="preserve"> </w:t>
-      </w:r>
-      <w:r>
-        <w:t xml:space="preserve">The requirements indicate both the necessary outcomes and the minimum steps necessary to be deemed to have achieved those outcomes. Radiometric corrections must lead to a valid measurement of surface reflectance.</w:t>
-      </w:r>
-    </w:p>
-    <w:bookmarkStart w:id="55" w:name="sec:rac.measurements-uncertainty"/>
-    <w:p>
-      <w:pPr>
-        <w:pStyle w:val="berschrift4"/>
-      </w:pPr>
-      <w:r>
-        <w:rPr>
-          <w:rStyle w:val="VerbatimChar"/>
-        </w:rPr>
-        <w:t xml:space="preserve">5.1.</w:t>
-      </w:r>
-      <w:r>
-        <w:t xml:space="preserve"> </w:t>
-      </w:r>
-      <w:r>
-        <w:t xml:space="preserve">Radiometric and Atmospheric Corrections: Measurement Uncertainty</w:t>
-      </w:r>
-    </w:p>
-    <w:p>
-      <w:pPr>
-        <w:pStyle w:val="FirstParagraph"/>
-      </w:pPr>
-      <w:r>
-        <w:t xml:space="preserve">Identifier:</w:t>
-      </w:r>
-      <w:r>
-        <w:t xml:space="preserve"> </w:t>
-      </w:r>
-      <w:r>
-        <w:rPr>
-          <w:rStyle w:val="VerbatimChar"/>
-        </w:rPr>
-        <w:t xml:space="preserve">rac.measurements-uncertainty</w:t>
-      </w:r>
-    </w:p>
-    <w:p>
-      <w:pPr>
-        <w:pStyle w:val="Textkrper"/>
-      </w:pPr>
-      <w:r>
-        <w:t xml:space="preserve">Note: In current practice, users determine fitness for purpose based on knowledge of the lineage of the data, rather than on a specific estimate of measurement uncertainty.</w:t>
-      </w:r>
-    </w:p>
-    <w:bookmarkStart w:id="52" w:name="threshold-requirements-4"/>
-    <w:p>
-      <w:pPr>
-        <w:pStyle w:val="berschrift5"/>
-      </w:pPr>
-      <w:r>
-        <w:t xml:space="preserve">Threshold requirements:</w:t>
-      </w:r>
-    </w:p>
-    <w:p>
-      <w:pPr>
-        <w:pStyle w:val="FirstParagraph"/>
-      </w:pPr>
-      <w:r>
-        <w:rPr>
-          <w:i/>
-          <w:iCs/>
-        </w:rPr>
-        <w:t xml:space="preserve">None</w:t>
-      </w:r>
-    </w:p>
-    <w:bookmarkEnd w:id="52"/>
-    <w:bookmarkStart w:id="53" w:name="goal-requirements-4"/>
-    <w:p>
-      <w:pPr>
-        <w:pStyle w:val="berschrift5"/>
-      </w:pPr>
-      <w:r>
-        <w:t xml:space="preserve">Goal requirements:</w:t>
-      </w:r>
-    </w:p>
-    <w:p>
-      <w:pPr>
-        <w:pStyle w:val="FirstParagraph"/>
-      </w:pPr>
-      <w:r>
-        <w:t xml:space="preserve">An estimate of the certainty of the values is provided in measurement units.</w:t>
-      </w:r>
-    </w:p>
-    <w:p>
-      <w:pPr>
-        <w:pStyle w:val="Textkrper"/>
-      </w:pPr>
-      <w:r>
-        <w:t xml:space="preserve">Notes:</w:t>
-      </w:r>
-    </w:p>
-    <w:p>
-      <w:pPr>
-        <w:pStyle w:val="Compact"/>
-        <w:numPr>
-          <w:ilvl w:val="0"/>
-          <w:numId w:val="1014"/>
         </w:numPr>
       </w:pPr>
       <w:r>
@@ -1782,15 +1460,15 @@
         <w:pStyle w:val="Compact"/>
         <w:numPr>
           <w:ilvl w:val="0"/>
-          <w:numId w:val="1014"/>
+          <w:numId w:val="1010"/>
         </w:numPr>
       </w:pPr>
       <w:r>
         <w:t xml:space="preserve">Information on measurement uncertainty should be available in the metadata as a single DOI landing page.</w:t>
       </w:r>
     </w:p>
-    <w:bookmarkEnd w:id="53"/>
-    <w:bookmarkStart w:id="54" w:name="assessment-4"/>
+    <w:bookmarkEnd w:id="52"/>
+    <w:bookmarkStart w:id="53" w:name="assessment-4"/>
     <w:p>
       <w:pPr>
         <w:pStyle w:val="berschrift5"/>
@@ -1804,7 +1482,7 @@
         <w:pStyle w:val="Compact"/>
         <w:numPr>
           <w:ilvl w:val="0"/>
-          <w:numId w:val="1015"/>
+          <w:numId w:val="1011"/>
         </w:numPr>
       </w:pPr>
       <w:r>
@@ -1816,7 +1494,7 @@
         <w:pStyle w:val="Compact"/>
         <w:numPr>
           <w:ilvl w:val="0"/>
-          <w:numId w:val="1015"/>
+          <w:numId w:val="1011"/>
         </w:numPr>
       </w:pPr>
       <w:r>
@@ -1828,7 +1506,7 @@
         <w:pStyle w:val="Compact"/>
         <w:numPr>
           <w:ilvl w:val="0"/>
-          <w:numId w:val="1015"/>
+          <w:numId w:val="1011"/>
         </w:numPr>
       </w:pPr>
       <w:r>
@@ -1840,17 +1518,17 @@
         <w:pStyle w:val="Compact"/>
         <w:numPr>
           <w:ilvl w:val="0"/>
-          <w:numId w:val="1015"/>
+          <w:numId w:val="1011"/>
         </w:numPr>
       </w:pPr>
       <w:r>
         <w:t xml:space="preserve">Recommended Requirement Modification:</w:t>
       </w:r>
     </w:p>
+    <w:bookmarkEnd w:id="53"/>
     <w:bookmarkEnd w:id="54"/>
     <w:bookmarkEnd w:id="55"/>
-    <w:bookmarkEnd w:id="56"/>
-    <w:bookmarkStart w:id="61" w:name="sec:gcor"/>
+    <w:bookmarkStart w:id="60" w:name="sec:gcor"/>
     <w:p>
       <w:pPr>
         <w:pStyle w:val="berschrift3"/>
@@ -1882,7 +1560,7 @@
         <w:t xml:space="preserve">This section specifies any geometric correction requirements that must be met in order for the data to be analysis ready.</w:t>
       </w:r>
     </w:p>
-    <w:bookmarkStart w:id="60" w:name="sec:gcor.example"/>
+    <w:bookmarkStart w:id="59" w:name="sec:gcor.example"/>
     <w:p>
       <w:pPr>
         <w:pStyle w:val="berschrift4"/>
@@ -1897,7 +1575,7 @@
         <w:t xml:space="preserve"> </w:t>
       </w:r>
       <w:r>
-        <w:t xml:space="preserve">Geometric Corrections: Example Requirement</w:t>
+        <w:t xml:space="preserve">Example Requirement</w:t>
       </w:r>
     </w:p>
     <w:p>
@@ -1925,7 +1603,7 @@
         <w:t xml:space="preserve">This is an example requirement.</w:t>
       </w:r>
     </w:p>
-    <w:bookmarkStart w:id="57" w:name="threshold-requirements-5"/>
+    <w:bookmarkStart w:id="56" w:name="threshold-requirements-5"/>
     <w:p>
       <w:pPr>
         <w:pStyle w:val="berschrift5"/>
@@ -1942,8 +1620,8 @@
         <w:t xml:space="preserve">This is a threshold requirement.</w:t>
       </w:r>
     </w:p>
-    <w:bookmarkEnd w:id="57"/>
-    <w:bookmarkStart w:id="58" w:name="goal-requirements-5"/>
+    <w:bookmarkEnd w:id="56"/>
+    <w:bookmarkStart w:id="57" w:name="goal-requirements-5"/>
     <w:p>
       <w:pPr>
         <w:pStyle w:val="berschrift5"/>
@@ -1973,15 +1651,15 @@
         <w:pStyle w:val="Compact"/>
         <w:numPr>
           <w:ilvl w:val="0"/>
-          <w:numId w:val="1016"/>
+          <w:numId w:val="1012"/>
         </w:numPr>
       </w:pPr>
       <w:r>
         <w:t xml:space="preserve">This is a note.</w:t>
       </w:r>
     </w:p>
-    <w:bookmarkEnd w:id="58"/>
-    <w:bookmarkStart w:id="59" w:name="assessment-5"/>
+    <w:bookmarkEnd w:id="57"/>
+    <w:bookmarkStart w:id="58" w:name="assessment-5"/>
     <w:p>
       <w:pPr>
         <w:pStyle w:val="berschrift5"/>
@@ -1995,7 +1673,7 @@
         <w:pStyle w:val="Compact"/>
         <w:numPr>
           <w:ilvl w:val="0"/>
-          <w:numId w:val="1017"/>
+          <w:numId w:val="1013"/>
         </w:numPr>
       </w:pPr>
       <w:r>
@@ -2007,7 +1685,7 @@
         <w:pStyle w:val="Compact"/>
         <w:numPr>
           <w:ilvl w:val="0"/>
-          <w:numId w:val="1017"/>
+          <w:numId w:val="1013"/>
         </w:numPr>
       </w:pPr>
       <w:r>
@@ -2019,7 +1697,7 @@
         <w:pStyle w:val="Compact"/>
         <w:numPr>
           <w:ilvl w:val="0"/>
-          <w:numId w:val="1017"/>
+          <w:numId w:val="1013"/>
         </w:numPr>
       </w:pPr>
       <w:r>
@@ -2031,7 +1709,7 @@
         <w:pStyle w:val="Compact"/>
         <w:numPr>
           <w:ilvl w:val="0"/>
-          <w:numId w:val="1017"/>
+          <w:numId w:val="1013"/>
         </w:numPr>
       </w:pPr>
       <w:r>
@@ -2043,11 +1721,11 @@
         <w:br w:type="page"/>
       </w:r>
     </w:p>
+    <w:bookmarkEnd w:id="58"/>
     <w:bookmarkEnd w:id="59"/>
     <w:bookmarkEnd w:id="60"/>
     <w:bookmarkEnd w:id="61"/>
-    <w:bookmarkEnd w:id="62"/>
-    <w:bookmarkStart w:id="69" w:name="summary-self-assessment-table"/>
+    <w:bookmarkStart w:id="68" w:name="summary-self-assessment-table"/>
     <w:p>
       <w:pPr>
         <w:pStyle w:val="berschrift2"/>
@@ -2056,7 +1734,7 @@
         <w:t xml:space="preserve">Summary Self-Assessment Table</w:t>
       </w:r>
     </w:p>
-    <w:bookmarkStart w:id="63" w:name="general-metadata"/>
+    <w:bookmarkStart w:id="62" w:name="general-metadata"/>
     <w:p>
       <w:pPr>
         <w:pStyle w:val="berschrift3"/>
@@ -2180,8 +1858,8 @@
         </w:tc>
       </w:tr>
     </w:tbl>
-    <w:bookmarkEnd w:id="63"/>
-    <w:bookmarkStart w:id="64" w:name="source-metadata"/>
+    <w:bookmarkEnd w:id="62"/>
+    <w:bookmarkStart w:id="63" w:name="source-metadata"/>
     <w:p>
       <w:pPr>
         <w:pStyle w:val="berschrift3"/>
@@ -2297,8 +1975,8 @@
         </w:tc>
       </w:tr>
     </w:tbl>
-    <w:bookmarkEnd w:id="64"/>
-    <w:bookmarkStart w:id="65" w:name="product-metadata"/>
+    <w:bookmarkEnd w:id="63"/>
+    <w:bookmarkStart w:id="64" w:name="product-metadata"/>
     <w:p>
       <w:pPr>
         <w:pStyle w:val="berschrift3"/>
@@ -2414,8 +2092,8 @@
         </w:tc>
       </w:tr>
     </w:tbl>
-    <w:bookmarkEnd w:id="65"/>
-    <w:bookmarkStart w:id="66" w:name="per-pixel-metadata"/>
+    <w:bookmarkEnd w:id="64"/>
+    <w:bookmarkStart w:id="65" w:name="per-pixel-metadata"/>
     <w:p>
       <w:pPr>
         <w:pStyle w:val="berschrift3"/>
@@ -2531,8 +2209,8 @@
         </w:tc>
       </w:tr>
     </w:tbl>
-    <w:bookmarkEnd w:id="66"/>
-    <w:bookmarkStart w:id="67" w:name="radiometric-and-atmospheric-corrections"/>
+    <w:bookmarkEnd w:id="65"/>
+    <w:bookmarkStart w:id="66" w:name="radiometric-and-atmospheric-corrections"/>
     <w:p>
       <w:pPr>
         <w:pStyle w:val="berschrift3"/>
@@ -2657,8 +2335,8 @@
         </w:tc>
       </w:tr>
     </w:tbl>
-    <w:bookmarkEnd w:id="67"/>
-    <w:bookmarkStart w:id="68" w:name="geometric-corrections"/>
+    <w:bookmarkEnd w:id="66"/>
+    <w:bookmarkStart w:id="67" w:name="geometric-corrections"/>
     <w:p>
       <w:pPr>
         <w:pStyle w:val="berschrift3"/>
@@ -2779,9 +2457,375 @@
         <w:br w:type="page"/>
       </w:r>
     </w:p>
+    <w:bookmarkEnd w:id="67"/>
     <w:bookmarkEnd w:id="68"/>
+    <w:bookmarkStart w:id="73" w:name="introduction"/>
+    <w:p>
+      <w:pPr>
+        <w:pStyle w:val="berschrift2"/>
+      </w:pPr>
+      <w:r>
+        <w:t xml:space="preserve">Introduction</w:t>
+      </w:r>
+    </w:p>
+    <w:p>
+      <w:pPr>
+        <w:pStyle w:val="FirstParagraph"/>
+      </w:pPr>
+      <w:r>
+        <w:t xml:space="preserve">This section aims to provide background and specific information on the processing steps that can be</w:t>
+      </w:r>
+      <w:r>
+        <w:t xml:space="preserve"> </w:t>
+      </w:r>
+      <w:r>
+        <w:t xml:space="preserve">used to achieve analysis ready data for a specific and well-developed Product Family Specification.</w:t>
+      </w:r>
+      <w:r>
+        <w:t xml:space="preserve"> </w:t>
+      </w:r>
+      <w:r>
+        <w:t xml:space="preserve">This Guidance material does not replace or override the specifications.</w:t>
+      </w:r>
+    </w:p>
+    <w:bookmarkStart w:id="69" w:name="sec:intro-what-are-ceos-ard-products"/>
+    <w:p>
+      <w:pPr>
+        <w:pStyle w:val="berschrift3"/>
+      </w:pPr>
+      <w:r>
+        <w:t xml:space="preserve">What is CEOS Analysis Ready Data?</w:t>
+      </w:r>
+    </w:p>
+    <w:p>
+      <w:pPr>
+        <w:pStyle w:val="FirstParagraph"/>
+      </w:pPr>
+      <w:r>
+        <w:t xml:space="preserve">CEOS-ARD are products that have been processed to a minimum set of requirements and organized into a form that allows immediate analysis with a minimum of additional user effort.</w:t>
+      </w:r>
+      <w:r>
+        <w:t xml:space="preserve"> </w:t>
+      </w:r>
+      <w:r>
+        <w:t xml:space="preserve">In general, these products would be resampled onto a common geometric grid (for a given product) and would provide baseline data for further interoperability both through time and with other datasets.</w:t>
+      </w:r>
+    </w:p>
+    <w:p>
+      <w:pPr>
+        <w:pStyle w:val="Textkrper"/>
+      </w:pPr>
+      <w:r>
+        <w:t xml:space="preserve">CEOS-ARD products are intended to be flexible and accessible products suitable for a wide range of users for a wide variety of applications, including particularly time series analysis and multi-sensor application development.</w:t>
+      </w:r>
+      <w:r>
+        <w:t xml:space="preserve"> </w:t>
+      </w:r>
+      <w:r>
+        <w:t xml:space="preserve">They are also intended to support rapid ingestion and exploitation via high-performance computing, cloud computing and other future data architectures.</w:t>
+      </w:r>
+      <w:r>
+        <w:t xml:space="preserve"> </w:t>
+      </w:r>
+      <w:r>
+        <w:t xml:space="preserve">They may not be suitable for all purposes and are not intended as a</w:t>
+      </w:r>
+      <w:r>
+        <w:t xml:space="preserve"> </w:t>
+      </w:r>
+      <w:r>
+        <w:rPr>
+          <w:i/>
+          <w:iCs/>
+        </w:rPr>
+        <w:t xml:space="preserve">replacement</w:t>
+      </w:r>
+      <w:r>
+        <w:t xml:space="preserve"> </w:t>
+      </w:r>
+      <w:r>
+        <w:t xml:space="preserve">for other types of satellite products.</w:t>
+      </w:r>
+    </w:p>
     <w:bookmarkEnd w:id="69"/>
-    <w:bookmarkStart w:id="80" w:name="references"/>
+    <w:bookmarkStart w:id="71" w:name="sec:intro-when-is-a-product-ceos-ard"/>
+    <w:p>
+      <w:pPr>
+        <w:pStyle w:val="berschrift3"/>
+      </w:pPr>
+      <w:r>
+        <w:t xml:space="preserve">When can a product be called CEOS-ARD?</w:t>
+      </w:r>
+    </w:p>
+    <w:p>
+      <w:pPr>
+        <w:pStyle w:val="FirstParagraph"/>
+      </w:pPr>
+      <w:r>
+        <w:t xml:space="preserve">The CEOS-ARD branding is applied to a particular product once:</w:t>
+      </w:r>
+    </w:p>
+    <w:p>
+      <w:pPr>
+        <w:pStyle w:val="Compact"/>
+        <w:numPr>
+          <w:ilvl w:val="0"/>
+          <w:numId w:val="1014"/>
+        </w:numPr>
+      </w:pPr>
+      <w:r>
+        <w:t xml:space="preserve">that product has been assessed as meeting CEOS-ARD requirements by the agency responsible for production and distribution of the product, and</w:t>
+      </w:r>
+    </w:p>
+    <w:p>
+      <w:pPr>
+        <w:pStyle w:val="Compact"/>
+        <w:numPr>
+          <w:ilvl w:val="0"/>
+          <w:numId w:val="1014"/>
+        </w:numPr>
+      </w:pPr>
+      <w:r>
+        <w:t xml:space="preserve">that the assessment has been peer reviewed by the relevant CEOS team(s).</w:t>
+      </w:r>
+    </w:p>
+    <w:p>
+      <w:pPr>
+        <w:pStyle w:val="FirstParagraph"/>
+      </w:pPr>
+      <w:r>
+        <w:t xml:space="preserve">Agencies or other entities considering undertaking an assessment process should consult the</w:t>
+      </w:r>
+      <w:r>
+        <w:t xml:space="preserve"> </w:t>
+      </w:r>
+      <w:hyperlink r:id="rId70">
+        <w:r>
+          <w:rPr>
+            <w:rStyle w:val="Hyperlink"/>
+          </w:rPr>
+          <w:t xml:space="preserve">CEOS-ARD Governance Framework</w:t>
+        </w:r>
+      </w:hyperlink>
+      <w:r>
+        <w:t xml:space="preserve">.</w:t>
+      </w:r>
+    </w:p>
+    <w:p>
+      <w:pPr>
+        <w:pStyle w:val="Textkrper"/>
+      </w:pPr>
+      <w:r>
+        <w:t xml:space="preserve">A product can continue to use CEOS-ARD branding as long as its generation and distribution remain consistent with the peer-reviewed assessment.</w:t>
+      </w:r>
+    </w:p>
+    <w:bookmarkEnd w:id="71"/>
+    <w:bookmarkStart w:id="72" w:name="sec:intro-difference-threshold-goal"/>
+    <w:p>
+      <w:pPr>
+        <w:pStyle w:val="berschrift3"/>
+      </w:pPr>
+      <w:r>
+        <w:t xml:space="preserve">What is the difference between Threshold and Goal?</w:t>
+      </w:r>
+    </w:p>
+    <w:p>
+      <w:pPr>
+        <w:pStyle w:val="FirstParagraph"/>
+      </w:pPr>
+      <w:r>
+        <w:rPr>
+          <w:b/>
+          <w:bCs/>
+        </w:rPr>
+        <w:t xml:space="preserve">Threshold</w:t>
+      </w:r>
+      <w:r>
+        <w:t xml:space="preserve"> </w:t>
+      </w:r>
+      <w:r>
+        <w:t xml:space="preserve">(Minimum) requirements are the</w:t>
+      </w:r>
+      <w:r>
+        <w:t xml:space="preserve"> </w:t>
+      </w:r>
+      <w:r>
+        <w:rPr>
+          <w:b/>
+          <w:bCs/>
+        </w:rPr>
+        <w:t xml:space="preserve">minimum</w:t>
+      </w:r>
+      <w:r>
+        <w:t xml:space="preserve"> </w:t>
+      </w:r>
+      <w:r>
+        <w:t xml:space="preserve">that is needed for the data to be analysis ready.</w:t>
+      </w:r>
+      <w:r>
+        <w:t xml:space="preserve"> </w:t>
+      </w:r>
+      <w:r>
+        <w:t xml:space="preserve">This must be practical and accepted by the data producers.</w:t>
+      </w:r>
+    </w:p>
+    <w:p>
+      <w:pPr>
+        <w:pStyle w:val="Textkrper"/>
+      </w:pPr>
+      <w:r>
+        <w:rPr>
+          <w:b/>
+          <w:bCs/>
+        </w:rPr>
+        <w:t xml:space="preserve">Goal</w:t>
+      </w:r>
+      <w:r>
+        <w:t xml:space="preserve"> </w:t>
+      </w:r>
+      <w:r>
+        <w:t xml:space="preserve">(Desired) requirements (previously referred to as</w:t>
+      </w:r>
+      <w:r>
+        <w:t xml:space="preserve"> </w:t>
+      </w:r>
+      <w:r>
+        <w:t xml:space="preserve">“Target”</w:t>
+      </w:r>
+      <w:r>
+        <w:t xml:space="preserve">) are the ideal; where we would like to be.</w:t>
+      </w:r>
+      <w:r>
+        <w:t xml:space="preserve"> </w:t>
+      </w:r>
+      <w:r>
+        <w:t xml:space="preserve">Some providers may already meet these.</w:t>
+      </w:r>
+    </w:p>
+    <w:p>
+      <w:pPr>
+        <w:pStyle w:val="Textkrper"/>
+      </w:pPr>
+      <w:r>
+        <w:t xml:space="preserve">Products that meet all</w:t>
+      </w:r>
+      <w:r>
+        <w:t xml:space="preserve"> </w:t>
+      </w:r>
+      <w:r>
+        <w:rPr>
+          <w:i/>
+          <w:iCs/>
+        </w:rPr>
+        <w:t xml:space="preserve">threshold</w:t>
+      </w:r>
+      <w:r>
+        <w:t xml:space="preserve"> </w:t>
+      </w:r>
+      <w:r>
+        <w:t xml:space="preserve">requirements should be immediately useful for scientific analysis or decision-making.</w:t>
+      </w:r>
+    </w:p>
+    <w:p>
+      <w:pPr>
+        <w:pStyle w:val="Textkrper"/>
+      </w:pPr>
+      <w:r>
+        <w:t xml:space="preserve">Products that meet</w:t>
+      </w:r>
+      <w:r>
+        <w:t xml:space="preserve"> </w:t>
+      </w:r>
+      <w:r>
+        <w:rPr>
+          <w:i/>
+          <w:iCs/>
+        </w:rPr>
+        <w:t xml:space="preserve">goal</w:t>
+      </w:r>
+      <w:r>
+        <w:t xml:space="preserve"> </w:t>
+      </w:r>
+      <w:r>
+        <w:t xml:space="preserve">requirements will reduce the overall product uncertainties and enhance broad-scale applications.</w:t>
+      </w:r>
+      <w:r>
+        <w:t xml:space="preserve"> </w:t>
+      </w:r>
+      <w:r>
+        <w:t xml:space="preserve">For example, the products may enhance interoperability or provide increased accuracy through additional corrections that are not reasonable at the</w:t>
+      </w:r>
+      <w:r>
+        <w:t xml:space="preserve"> </w:t>
+      </w:r>
+      <w:r>
+        <w:rPr>
+          <w:i/>
+          <w:iCs/>
+        </w:rPr>
+        <w:t xml:space="preserve">threshold</w:t>
+      </w:r>
+      <w:r>
+        <w:t xml:space="preserve"> </w:t>
+      </w:r>
+      <w:r>
+        <w:t xml:space="preserve">level.</w:t>
+      </w:r>
+    </w:p>
+    <w:p>
+      <w:pPr>
+        <w:pStyle w:val="Textkrper"/>
+      </w:pPr>
+      <w:r>
+        <w:t xml:space="preserve">Goal requirements anticipate continuous improvement of methods and evolution of community expectations, which are both normal and inevitable in a developing field.</w:t>
+      </w:r>
+      <w:r>
+        <w:t xml:space="preserve"> </w:t>
+      </w:r>
+      <w:r>
+        <w:t xml:space="preserve">Over time,</w:t>
+      </w:r>
+      <w:r>
+        <w:t xml:space="preserve"> </w:t>
+      </w:r>
+      <w:r>
+        <w:rPr>
+          <w:i/>
+          <w:iCs/>
+        </w:rPr>
+        <w:t xml:space="preserve">goal</w:t>
+      </w:r>
+      <w:r>
+        <w:t xml:space="preserve"> </w:t>
+      </w:r>
+      <w:r>
+        <w:t xml:space="preserve">specifications may (and subject to due process) become accepted as</w:t>
+      </w:r>
+      <w:r>
+        <w:t xml:space="preserve"> </w:t>
+      </w:r>
+      <w:r>
+        <w:rPr>
+          <w:i/>
+          <w:iCs/>
+        </w:rPr>
+        <w:t xml:space="preserve">threshold</w:t>
+      </w:r>
+      <w:r>
+        <w:t xml:space="preserve"> </w:t>
+      </w:r>
+      <w:r>
+        <w:t xml:space="preserve">requirements.</w:t>
+      </w:r>
+    </w:p>
+    <w:p>
+      <w:r>
+        <w:br w:type="page"/>
+      </w:r>
+    </w:p>
+    <w:bookmarkEnd w:id="72"/>
+    <w:bookmarkEnd w:id="73"/>
+    <w:bookmarkStart w:id="84" w:name="references"/>
     <w:p>
       <w:pPr>
         <w:pStyle w:val="berschrift2"/>
@@ -2790,8 +2834,8 @@
         <w:t xml:space="preserve">References</w:t>
       </w:r>
     </w:p>
-    <w:bookmarkStart w:id="79" w:name="refs"/>
-    <w:bookmarkStart w:id="70" w:name="ref-iso19115_2_2009"/>
+    <w:bookmarkStart w:id="83" w:name="refs"/>
+    <w:bookmarkStart w:id="74" w:name="ref-iso19115_2_2009"/>
     <w:p>
       <w:pPr>
         <w:pStyle w:val="Literaturverzeichnis"/>
@@ -2818,8 +2862,8 @@
         <w:t xml:space="preserve">Standard. Geneva, CH: International Organization for Standardization.</w:t>
       </w:r>
     </w:p>
-    <w:bookmarkEnd w:id="70"/>
-    <w:bookmarkStart w:id="72" w:name="ref-mills2014"/>
+    <w:bookmarkEnd w:id="74"/>
+    <w:bookmarkStart w:id="76" w:name="ref-mills2014"/>
     <w:p>
       <w:pPr>
         <w:pStyle w:val="Literaturverzeichnis"/>
@@ -2852,7 +2896,7 @@
       <w:r>
         <w:t xml:space="preserve"> </w:t>
       </w:r>
-      <w:hyperlink r:id="rId71">
+      <w:hyperlink r:id="rId75">
         <w:r>
           <w:rPr>
             <w:rStyle w:val="Hyperlink"/>
@@ -2864,8 +2908,8 @@
         <w:t xml:space="preserve">.</w:t>
       </w:r>
     </w:p>
-    <w:bookmarkEnd w:id="72"/>
-    <w:bookmarkStart w:id="74" w:name="ref-roman2018"/>
+    <w:bookmarkEnd w:id="76"/>
+    <w:bookmarkStart w:id="78" w:name="ref-roman2018"/>
     <w:p>
       <w:pPr>
         <w:pStyle w:val="Literaturverzeichnis"/>
@@ -2895,7 +2939,7 @@
       <w:r>
         <w:t xml:space="preserve">210: 113–43. https://doi.org/</w:t>
       </w:r>
-      <w:hyperlink r:id="rId73">
+      <w:hyperlink r:id="rId77">
         <w:r>
           <w:rPr>
             <w:rStyle w:val="Hyperlink"/>
@@ -2907,8 +2951,8 @@
         <w:t xml:space="preserve">.</w:t>
       </w:r>
     </w:p>
-    <w:bookmarkEnd w:id="74"/>
-    <w:bookmarkStart w:id="76" w:name="ref-ryan2019"/>
+    <w:bookmarkEnd w:id="78"/>
+    <w:bookmarkStart w:id="80" w:name="ref-ryan2019"/>
     <w:p>
       <w:pPr>
         <w:pStyle w:val="Literaturverzeichnis"/>
@@ -2941,7 +2985,7 @@
       <w:r>
         <w:t xml:space="preserve"> </w:t>
       </w:r>
-      <w:hyperlink r:id="rId75">
+      <w:hyperlink r:id="rId79">
         <w:r>
           <w:rPr>
             <w:rStyle w:val="Hyperlink"/>
@@ -2953,8 +2997,8 @@
         <w:t xml:space="preserve">.</w:t>
       </w:r>
     </w:p>
-    <w:bookmarkEnd w:id="76"/>
-    <w:bookmarkStart w:id="78" w:name="ref-wang2021"/>
+    <w:bookmarkEnd w:id="80"/>
+    <w:bookmarkStart w:id="82" w:name="ref-wang2021"/>
     <w:p>
       <w:pPr>
         <w:pStyle w:val="Literaturverzeichnis"/>
@@ -2984,7 +3028,7 @@
       <w:r>
         <w:t xml:space="preserve">263: 112557. https://doi.org/</w:t>
       </w:r>
-      <w:hyperlink r:id="rId77">
+      <w:hyperlink r:id="rId81">
         <w:r>
           <w:rPr>
             <w:rStyle w:val="Hyperlink"/>
@@ -2996,10 +3040,10 @@
         <w:t xml:space="preserve">.</w:t>
       </w:r>
     </w:p>
-    <w:bookmarkEnd w:id="78"/>
-    <w:bookmarkEnd w:id="79"/>
-    <w:bookmarkEnd w:id="80"/>
-    <w:bookmarkEnd w:id="81"/>
+    <w:bookmarkEnd w:id="82"/>
+    <w:bookmarkEnd w:id="83"/>
+    <w:bookmarkEnd w:id="84"/>
+    <w:bookmarkEnd w:id="85"/>
     <w:sectPr>
       <w:headerReference r:id="rId11" w:type="even"/>
       <w:headerReference r:id="rId10" w:type="default"/>
@@ -3576,13 +3620,67 @@
     <w:abstractNumId w:val="991"/>
   </w:num>
   <w:num w:numId="1002">
-    <w:abstractNumId w:val="991"/>
+    <w:abstractNumId w:val="99411"/>
+    <w:lvlOverride w:ilvl="0">
+      <w:startOverride w:val="1"/>
+    </w:lvlOverride>
+    <w:lvlOverride w:ilvl="1">
+      <w:startOverride w:val="1"/>
+    </w:lvlOverride>
+    <w:lvlOverride w:ilvl="2">
+      <w:startOverride w:val="1"/>
+    </w:lvlOverride>
+    <w:lvlOverride w:ilvl="3">
+      <w:startOverride w:val="1"/>
+    </w:lvlOverride>
+    <w:lvlOverride w:ilvl="4">
+      <w:startOverride w:val="1"/>
+    </w:lvlOverride>
+    <w:lvlOverride w:ilvl="5">
+      <w:startOverride w:val="1"/>
+    </w:lvlOverride>
+    <w:lvlOverride w:ilvl="6">
+      <w:startOverride w:val="1"/>
+    </w:lvlOverride>
+    <w:lvlOverride w:ilvl="7">
+      <w:startOverride w:val="1"/>
+    </w:lvlOverride>
+    <w:lvlOverride w:ilvl="8">
+      <w:startOverride w:val="1"/>
+    </w:lvlOverride>
   </w:num>
   <w:num w:numId="1003">
     <w:abstractNumId w:val="991"/>
   </w:num>
   <w:num w:numId="1004">
-    <w:abstractNumId w:val="991"/>
+    <w:abstractNumId w:val="99411"/>
+    <w:lvlOverride w:ilvl="0">
+      <w:startOverride w:val="1"/>
+    </w:lvlOverride>
+    <w:lvlOverride w:ilvl="1">
+      <w:startOverride w:val="1"/>
+    </w:lvlOverride>
+    <w:lvlOverride w:ilvl="2">
+      <w:startOverride w:val="1"/>
+    </w:lvlOverride>
+    <w:lvlOverride w:ilvl="3">
+      <w:startOverride w:val="1"/>
+    </w:lvlOverride>
+    <w:lvlOverride w:ilvl="4">
+      <w:startOverride w:val="1"/>
+    </w:lvlOverride>
+    <w:lvlOverride w:ilvl="5">
+      <w:startOverride w:val="1"/>
+    </w:lvlOverride>
+    <w:lvlOverride w:ilvl="6">
+      <w:startOverride w:val="1"/>
+    </w:lvlOverride>
+    <w:lvlOverride w:ilvl="7">
+      <w:startOverride w:val="1"/>
+    </w:lvlOverride>
+    <w:lvlOverride w:ilvl="8">
+      <w:startOverride w:val="1"/>
+    </w:lvlOverride>
   </w:num>
   <w:num w:numId="1005">
     <w:abstractNumId w:val="991"/>
@@ -3720,69 +3818,6 @@
     <w:abstractNumId w:val="991"/>
   </w:num>
   <w:num w:numId="1014">
-    <w:abstractNumId w:val="99411"/>
-    <w:lvlOverride w:ilvl="0">
-      <w:startOverride w:val="1"/>
-    </w:lvlOverride>
-    <w:lvlOverride w:ilvl="1">
-      <w:startOverride w:val="1"/>
-    </w:lvlOverride>
-    <w:lvlOverride w:ilvl="2">
-      <w:startOverride w:val="1"/>
-    </w:lvlOverride>
-    <w:lvlOverride w:ilvl="3">
-      <w:startOverride w:val="1"/>
-    </w:lvlOverride>
-    <w:lvlOverride w:ilvl="4">
-      <w:startOverride w:val="1"/>
-    </w:lvlOverride>
-    <w:lvlOverride w:ilvl="5">
-      <w:startOverride w:val="1"/>
-    </w:lvlOverride>
-    <w:lvlOverride w:ilvl="6">
-      <w:startOverride w:val="1"/>
-    </w:lvlOverride>
-    <w:lvlOverride w:ilvl="7">
-      <w:startOverride w:val="1"/>
-    </w:lvlOverride>
-    <w:lvlOverride w:ilvl="8">
-      <w:startOverride w:val="1"/>
-    </w:lvlOverride>
-  </w:num>
-  <w:num w:numId="1015">
-    <w:abstractNumId w:val="991"/>
-  </w:num>
-  <w:num w:numId="1016">
-    <w:abstractNumId w:val="99411"/>
-    <w:lvlOverride w:ilvl="0">
-      <w:startOverride w:val="1"/>
-    </w:lvlOverride>
-    <w:lvlOverride w:ilvl="1">
-      <w:startOverride w:val="1"/>
-    </w:lvlOverride>
-    <w:lvlOverride w:ilvl="2">
-      <w:startOverride w:val="1"/>
-    </w:lvlOverride>
-    <w:lvlOverride w:ilvl="3">
-      <w:startOverride w:val="1"/>
-    </w:lvlOverride>
-    <w:lvlOverride w:ilvl="4">
-      <w:startOverride w:val="1"/>
-    </w:lvlOverride>
-    <w:lvlOverride w:ilvl="5">
-      <w:startOverride w:val="1"/>
-    </w:lvlOverride>
-    <w:lvlOverride w:ilvl="6">
-      <w:startOverride w:val="1"/>
-    </w:lvlOverride>
-    <w:lvlOverride w:ilvl="7">
-      <w:startOverride w:val="1"/>
-    </w:lvlOverride>
-    <w:lvlOverride w:ilvl="8">
-      <w:startOverride w:val="1"/>
-    </w:lvlOverride>
-  </w:num>
-  <w:num w:numId="1017">
     <w:abstractNumId w:val="991"/>
   </w:num>
 </w:numbering>

</xml_diff>

<commit_message>
Deploy latest version of PFS documents fd306ba8ad62d546455491aed6df02a826bb1221
</commit_message>
<xml_diff>
--- a/latest/NLSR.docx
+++ b/latest/NLSR.docx
@@ -436,7 +436,7 @@
         <w:t xml:space="preserve"> </w:t>
       </w:r>
       <w:r>
-        <w:t xml:space="preserve">The requirement numbers below are not stable and may change or may be removed at any time.</w:t>
+        <w:t xml:space="preserve">The section numbers in front of the title (e.g. 1.1) are not stable and may change or may be removed at any time.</w:t>
       </w:r>
       <w:r>
         <w:t xml:space="preserve"> </w:t>
@@ -464,7 +464,7 @@
         <w:t xml:space="preserve"> </w:t>
       </w:r>
       <w:r>
-        <w:t xml:space="preserve">Instead, use the textual identifier that is provided in brackets directly after the title.</w:t>
+        <w:t xml:space="preserve">Instead, use the textual identifier that is provided below the title.</w:t>
       </w:r>
     </w:p>
     <w:bookmarkStart w:id="35" w:name="sec:meta"/>

</xml_diff>

<commit_message>
Deploy latest version of PFS documents 81a9d1acdfbfc635ba1047e67c71ce6e723f94b3
</commit_message>
<xml_diff>
--- a/latest/NLSR.docx
+++ b/latest/NLSR.docx
@@ -3317,18 +3317,6 @@
       </w:r>
       <w:r>
         <w:t xml:space="preserve">Per-pixel metadata should allow users to discriminate between (choose) observations on the basis of their individual suitability for applications.</w:t>
-      </w:r>
-    </w:p>
-    <w:p>
-      <w:pPr>
-        <w:pStyle w:val="Textkrper"/>
-      </w:pPr>
-      <w:r>
-        <w:rPr>
-          <w:i/>
-          <w:iCs/>
-        </w:rPr>
-        <w:t xml:space="preserve">Cloud optimized file formats are recommended.</w:t>
       </w:r>
     </w:p>
     <w:bookmarkStart w:id="103" w:name="Xbd096392ec9119363bbacbb327cc9e20bb67125"/>

</xml_diff>